<commit_message>
Add folder for knowledge base
</commit_message>
<xml_diff>
--- a/ArticlesNeedManualEfforts.docx
+++ b/ArticlesNeedManualEfforts.docx
@@ -21,8 +21,13 @@
       <w:pPr>
         <w:pStyle w:val="Heading2"/>
       </w:pPr>
-      <w:r>
-        <w:t>KnowledgeBaseArticles\Accounts\Accounts (UDN)</w:t>
+      <w:proofErr w:type="spellStart"/>
+      <w:r>
+        <w:t>KnowledgeBaseArticles</w:t>
+      </w:r>
+      <w:proofErr w:type="spellEnd"/>
+      <w:r>
+        <w:t>\Accounts\Accounts (UDN)</w:t>
       </w:r>
     </w:p>
     <w:p/>
@@ -216,17 +221,9 @@
           <w:sz w:val="19"/>
           <w:szCs w:val="19"/>
         </w:rPr>
-        <w:t>// Replace '&lt;strong&gt;&lt;br&gt;&lt;/strong&gt;' with '&lt;/br&gt;'</w:t>
-      </w:r>
-    </w:p>
-    <w:p>
-      <w:pPr>
-        <w:pStyle w:val="ListParagraph"/>
-        <w:numPr>
-          <w:ilvl w:val="0"/>
-          <w:numId w:val="32"/>
-        </w:numPr>
-      </w:pPr>
+        <w:t>// Replace '&lt;strong&gt;&lt;</w:t>
+      </w:r>
+      <w:proofErr w:type="spellStart"/>
       <w:r>
         <w:rPr>
           <w:rFonts w:ascii="Consolas" w:hAnsi="Consolas" w:cs="Consolas"/>
@@ -234,17 +231,9 @@
           <w:sz w:val="19"/>
           <w:szCs w:val="19"/>
         </w:rPr>
-        <w:t>// Replace '&lt;br&gt;&lt;/strong&gt;' with '&lt;/strong&gt;'</w:t>
-      </w:r>
-    </w:p>
-    <w:p>
-      <w:pPr>
-        <w:pStyle w:val="ListParagraph"/>
-        <w:numPr>
-          <w:ilvl w:val="0"/>
-          <w:numId w:val="32"/>
-        </w:numPr>
-      </w:pPr>
+        <w:t>br</w:t>
+      </w:r>
+      <w:proofErr w:type="spellEnd"/>
       <w:r>
         <w:rPr>
           <w:rFonts w:ascii="Consolas" w:hAnsi="Consolas" w:cs="Consolas"/>
@@ -252,17 +241,9 @@
           <w:sz w:val="19"/>
           <w:szCs w:val="19"/>
         </w:rPr>
-        <w:t>// Replace '&lt;br&gt;&lt;/em&gt;' with '&lt;/em&gt;'</w:t>
-      </w:r>
-    </w:p>
-    <w:p>
-      <w:pPr>
-        <w:pStyle w:val="ListParagraph"/>
-        <w:numPr>
-          <w:ilvl w:val="0"/>
-          <w:numId w:val="32"/>
-        </w:numPr>
-      </w:pPr>
+        <w:t>&gt;&lt;/strong&gt;' with '&lt;/</w:t>
+      </w:r>
+      <w:proofErr w:type="spellStart"/>
       <w:r>
         <w:rPr>
           <w:rFonts w:ascii="Consolas" w:hAnsi="Consolas" w:cs="Consolas"/>
@@ -270,17 +251,9 @@
           <w:sz w:val="19"/>
           <w:szCs w:val="19"/>
         </w:rPr>
-        <w:t>// Replace '&lt;em&gt;&lt;strong&gt;' with '&lt;strong&gt;'</w:t>
-      </w:r>
-    </w:p>
-    <w:p>
-      <w:pPr>
-        <w:pStyle w:val="ListParagraph"/>
-        <w:numPr>
-          <w:ilvl w:val="0"/>
-          <w:numId w:val="32"/>
-        </w:numPr>
-      </w:pPr>
+        <w:t>br</w:t>
+      </w:r>
+      <w:proofErr w:type="spellEnd"/>
       <w:r>
         <w:rPr>
           <w:rFonts w:ascii="Consolas" w:hAnsi="Consolas" w:cs="Consolas"/>
@@ -288,7 +261,7 @@
           <w:sz w:val="19"/>
           <w:szCs w:val="19"/>
         </w:rPr>
-        <w:t>// Replace '&lt;/strong&gt;&lt;/em&gt;' with &lt;/strong&gt;</w:t>
+        <w:t>&gt;'</w:t>
       </w:r>
     </w:p>
     <w:p>
@@ -306,17 +279,9 @@
           <w:sz w:val="19"/>
           <w:szCs w:val="19"/>
         </w:rPr>
-        <w:t>// Replace '&lt;strong&gt;&lt;em&gt;' with '&lt;strong&gt;'</w:t>
-      </w:r>
-    </w:p>
-    <w:p>
-      <w:pPr>
-        <w:pStyle w:val="ListParagraph"/>
-        <w:numPr>
-          <w:ilvl w:val="0"/>
-          <w:numId w:val="32"/>
-        </w:numPr>
-      </w:pPr>
+        <w:t>// Replace '&lt;</w:t>
+      </w:r>
+      <w:proofErr w:type="spellStart"/>
       <w:r>
         <w:rPr>
           <w:rFonts w:ascii="Consolas" w:hAnsi="Consolas" w:cs="Consolas"/>
@@ -324,7 +289,247 @@
           <w:sz w:val="19"/>
           <w:szCs w:val="19"/>
         </w:rPr>
-        <w:t>// Replace '&lt;/em&gt;&lt;/strong&gt;' with '&lt;/strong&gt;'</w:t>
+        <w:t>br</w:t>
+      </w:r>
+      <w:proofErr w:type="spellEnd"/>
+      <w:r>
+        <w:rPr>
+          <w:rFonts w:ascii="Consolas" w:hAnsi="Consolas" w:cs="Consolas"/>
+          <w:color w:val="008000"/>
+          <w:sz w:val="19"/>
+          <w:szCs w:val="19"/>
+        </w:rPr>
+        <w:t>&gt;&lt;/strong&gt;' with '&lt;/strong&gt;'</w:t>
+      </w:r>
+    </w:p>
+    <w:p>
+      <w:pPr>
+        <w:pStyle w:val="ListParagraph"/>
+        <w:numPr>
+          <w:ilvl w:val="0"/>
+          <w:numId w:val="32"/>
+        </w:numPr>
+      </w:pPr>
+      <w:r>
+        <w:rPr>
+          <w:rFonts w:ascii="Consolas" w:hAnsi="Consolas" w:cs="Consolas"/>
+          <w:color w:val="008000"/>
+          <w:sz w:val="19"/>
+          <w:szCs w:val="19"/>
+        </w:rPr>
+        <w:t>// Replace '&lt;</w:t>
+      </w:r>
+      <w:proofErr w:type="spellStart"/>
+      <w:r>
+        <w:rPr>
+          <w:rFonts w:ascii="Consolas" w:hAnsi="Consolas" w:cs="Consolas"/>
+          <w:color w:val="008000"/>
+          <w:sz w:val="19"/>
+          <w:szCs w:val="19"/>
+        </w:rPr>
+        <w:t>br</w:t>
+      </w:r>
+      <w:proofErr w:type="spellEnd"/>
+      <w:r>
+        <w:rPr>
+          <w:rFonts w:ascii="Consolas" w:hAnsi="Consolas" w:cs="Consolas"/>
+          <w:color w:val="008000"/>
+          <w:sz w:val="19"/>
+          <w:szCs w:val="19"/>
+        </w:rPr>
+        <w:t>&gt;&lt;/</w:t>
+      </w:r>
+      <w:proofErr w:type="spellStart"/>
+      <w:r>
+        <w:rPr>
+          <w:rFonts w:ascii="Consolas" w:hAnsi="Consolas" w:cs="Consolas"/>
+          <w:color w:val="008000"/>
+          <w:sz w:val="19"/>
+          <w:szCs w:val="19"/>
+        </w:rPr>
+        <w:t>em</w:t>
+      </w:r>
+      <w:proofErr w:type="spellEnd"/>
+      <w:r>
+        <w:rPr>
+          <w:rFonts w:ascii="Consolas" w:hAnsi="Consolas" w:cs="Consolas"/>
+          <w:color w:val="008000"/>
+          <w:sz w:val="19"/>
+          <w:szCs w:val="19"/>
+        </w:rPr>
+        <w:t>&gt;' with '&lt;/</w:t>
+      </w:r>
+      <w:proofErr w:type="spellStart"/>
+      <w:r>
+        <w:rPr>
+          <w:rFonts w:ascii="Consolas" w:hAnsi="Consolas" w:cs="Consolas"/>
+          <w:color w:val="008000"/>
+          <w:sz w:val="19"/>
+          <w:szCs w:val="19"/>
+        </w:rPr>
+        <w:t>em</w:t>
+      </w:r>
+      <w:proofErr w:type="spellEnd"/>
+      <w:r>
+        <w:rPr>
+          <w:rFonts w:ascii="Consolas" w:hAnsi="Consolas" w:cs="Consolas"/>
+          <w:color w:val="008000"/>
+          <w:sz w:val="19"/>
+          <w:szCs w:val="19"/>
+        </w:rPr>
+        <w:t>&gt;'</w:t>
+      </w:r>
+    </w:p>
+    <w:p>
+      <w:pPr>
+        <w:pStyle w:val="ListParagraph"/>
+        <w:numPr>
+          <w:ilvl w:val="0"/>
+          <w:numId w:val="32"/>
+        </w:numPr>
+      </w:pPr>
+      <w:r>
+        <w:rPr>
+          <w:rFonts w:ascii="Consolas" w:hAnsi="Consolas" w:cs="Consolas"/>
+          <w:color w:val="008000"/>
+          <w:sz w:val="19"/>
+          <w:szCs w:val="19"/>
+        </w:rPr>
+        <w:t>// Replace '&lt;</w:t>
+      </w:r>
+      <w:proofErr w:type="spellStart"/>
+      <w:r>
+        <w:rPr>
+          <w:rFonts w:ascii="Consolas" w:hAnsi="Consolas" w:cs="Consolas"/>
+          <w:color w:val="008000"/>
+          <w:sz w:val="19"/>
+          <w:szCs w:val="19"/>
+        </w:rPr>
+        <w:t>em</w:t>
+      </w:r>
+      <w:proofErr w:type="spellEnd"/>
+      <w:r>
+        <w:rPr>
+          <w:rFonts w:ascii="Consolas" w:hAnsi="Consolas" w:cs="Consolas"/>
+          <w:color w:val="008000"/>
+          <w:sz w:val="19"/>
+          <w:szCs w:val="19"/>
+        </w:rPr>
+        <w:t>&gt;&lt;strong&gt;' with '&lt;strong&gt;'</w:t>
+      </w:r>
+    </w:p>
+    <w:p>
+      <w:pPr>
+        <w:pStyle w:val="ListParagraph"/>
+        <w:numPr>
+          <w:ilvl w:val="0"/>
+          <w:numId w:val="32"/>
+        </w:numPr>
+      </w:pPr>
+      <w:r>
+        <w:rPr>
+          <w:rFonts w:ascii="Consolas" w:hAnsi="Consolas" w:cs="Consolas"/>
+          <w:color w:val="008000"/>
+          <w:sz w:val="19"/>
+          <w:szCs w:val="19"/>
+        </w:rPr>
+        <w:t>// Replace '&lt;/strong&gt;&lt;/</w:t>
+      </w:r>
+      <w:proofErr w:type="spellStart"/>
+      <w:r>
+        <w:rPr>
+          <w:rFonts w:ascii="Consolas" w:hAnsi="Consolas" w:cs="Consolas"/>
+          <w:color w:val="008000"/>
+          <w:sz w:val="19"/>
+          <w:szCs w:val="19"/>
+        </w:rPr>
+        <w:t>em</w:t>
+      </w:r>
+      <w:proofErr w:type="spellEnd"/>
+      <w:r>
+        <w:rPr>
+          <w:rFonts w:ascii="Consolas" w:hAnsi="Consolas" w:cs="Consolas"/>
+          <w:color w:val="008000"/>
+          <w:sz w:val="19"/>
+          <w:szCs w:val="19"/>
+        </w:rPr>
+        <w:t>&gt;' with &lt;/strong&gt;</w:t>
+      </w:r>
+    </w:p>
+    <w:p>
+      <w:pPr>
+        <w:pStyle w:val="ListParagraph"/>
+        <w:numPr>
+          <w:ilvl w:val="0"/>
+          <w:numId w:val="32"/>
+        </w:numPr>
+      </w:pPr>
+      <w:r>
+        <w:rPr>
+          <w:rFonts w:ascii="Consolas" w:hAnsi="Consolas" w:cs="Consolas"/>
+          <w:color w:val="008000"/>
+          <w:sz w:val="19"/>
+          <w:szCs w:val="19"/>
+        </w:rPr>
+        <w:t>// Replace '&lt;strong&gt;&lt;</w:t>
+      </w:r>
+      <w:proofErr w:type="spellStart"/>
+      <w:r>
+        <w:rPr>
+          <w:rFonts w:ascii="Consolas" w:hAnsi="Consolas" w:cs="Consolas"/>
+          <w:color w:val="008000"/>
+          <w:sz w:val="19"/>
+          <w:szCs w:val="19"/>
+        </w:rPr>
+        <w:t>em</w:t>
+      </w:r>
+      <w:proofErr w:type="spellEnd"/>
+      <w:r>
+        <w:rPr>
+          <w:rFonts w:ascii="Consolas" w:hAnsi="Consolas" w:cs="Consolas"/>
+          <w:color w:val="008000"/>
+          <w:sz w:val="19"/>
+          <w:szCs w:val="19"/>
+        </w:rPr>
+        <w:t>&gt;' with '&lt;strong&gt;'</w:t>
+      </w:r>
+    </w:p>
+    <w:p>
+      <w:pPr>
+        <w:pStyle w:val="ListParagraph"/>
+        <w:numPr>
+          <w:ilvl w:val="0"/>
+          <w:numId w:val="32"/>
+        </w:numPr>
+      </w:pPr>
+      <w:r>
+        <w:rPr>
+          <w:rFonts w:ascii="Consolas" w:hAnsi="Consolas" w:cs="Consolas"/>
+          <w:color w:val="008000"/>
+          <w:sz w:val="19"/>
+          <w:szCs w:val="19"/>
+        </w:rPr>
+        <w:t>// Replace '&lt;/</w:t>
+      </w:r>
+      <w:proofErr w:type="spellStart"/>
+      <w:r>
+        <w:rPr>
+          <w:rFonts w:ascii="Consolas" w:hAnsi="Consolas" w:cs="Consolas"/>
+          <w:color w:val="008000"/>
+          <w:sz w:val="19"/>
+          <w:szCs w:val="19"/>
+        </w:rPr>
+        <w:t>em</w:t>
+      </w:r>
+      <w:proofErr w:type="spellEnd"/>
+      <w:r>
+        <w:rPr>
+          <w:rFonts w:ascii="Consolas" w:hAnsi="Consolas" w:cs="Consolas"/>
+          <w:color w:val="008000"/>
+          <w:sz w:val="19"/>
+          <w:szCs w:val="19"/>
+        </w:rPr>
+        <w:t>&gt;&lt;/strong&gt;' with '&lt;/strong&gt;'</w:t>
       </w:r>
     </w:p>
     <w:p/>
@@ -333,8 +538,13 @@
       <w:pPr>
         <w:pStyle w:val="Heading2"/>
       </w:pPr>
-      <w:r>
-        <w:t>KnowledgeBaseArticles\Accounts\Organizations</w:t>
+      <w:proofErr w:type="spellStart"/>
+      <w:r>
+        <w:t>KnowledgeBaseArticles</w:t>
+      </w:r>
+      <w:proofErr w:type="spellEnd"/>
+      <w:r>
+        <w:t>\Accounts\Organizations</w:t>
       </w:r>
     </w:p>
     <w:p/>
@@ -415,8 +625,13 @@
       <w:pPr>
         <w:pStyle w:val="Heading2"/>
       </w:pPr>
-      <w:r>
-        <w:t>KnowledgeBaseArticles\Asset-Store\Asset Store (Customers)</w:t>
+      <w:proofErr w:type="spellStart"/>
+      <w:r>
+        <w:t>KnowledgeBaseArticles</w:t>
+      </w:r>
+      <w:proofErr w:type="spellEnd"/>
+      <w:r>
+        <w:t>\Asset-Store\Asset Store (Customers)</w:t>
       </w:r>
     </w:p>
     <w:p/>
@@ -559,8 +774,13 @@
       <w:pPr>
         <w:pStyle w:val="Heading2"/>
       </w:pPr>
-      <w:r>
-        <w:t>KnowledgeBaseArticles\Asset-Store\Asset Store (Publishers)</w:t>
+      <w:proofErr w:type="spellStart"/>
+      <w:r>
+        <w:t>KnowledgeBaseArticles</w:t>
+      </w:r>
+      <w:proofErr w:type="spellEnd"/>
+      <w:r>
+        <w:t>\Asset-Store\Asset Store (Publishers)</w:t>
       </w:r>
     </w:p>
     <w:p/>
@@ -663,13 +883,29 @@
         <w:t>Replace ‘</w:t>
       </w:r>
       <w:r>
-        <w:t>&lt;strong&gt;&lt;strong&gt;&lt;br&gt;&lt;/strong&gt;&lt;/strong&gt;</w:t>
+        <w:t>&lt;strong&gt;&lt;strong&gt;&lt;</w:t>
+      </w:r>
+      <w:proofErr w:type="spellStart"/>
+      <w:r>
+        <w:t>br</w:t>
+      </w:r>
+      <w:proofErr w:type="spellEnd"/>
+      <w:r>
+        <w:t>&gt;&lt;/strong&gt;&lt;/strong&gt;</w:t>
       </w:r>
       <w:r>
         <w:t xml:space="preserve">’ with </w:t>
       </w:r>
       <w:r>
-        <w:t>‘&lt;br&gt;’</w:t>
+        <w:t>‘&lt;</w:t>
+      </w:r>
+      <w:proofErr w:type="spellStart"/>
+      <w:r>
+        <w:t>br</w:t>
+      </w:r>
+      <w:proofErr w:type="spellEnd"/>
+      <w:r>
+        <w:t>&gt;’</w:t>
       </w:r>
     </w:p>
     <w:p>
@@ -705,7 +941,15 @@
         </w:numPr>
       </w:pPr>
       <w:r>
-        <w:t>There is no space between ending ‘&lt;/em&gt;’ tag and next word.</w:t>
+        <w:t>There is no space between ending ‘&lt;/</w:t>
+      </w:r>
+      <w:proofErr w:type="spellStart"/>
+      <w:r>
+        <w:t>em</w:t>
+      </w:r>
+      <w:proofErr w:type="spellEnd"/>
+      <w:r>
+        <w:t>&gt;’ tag and next word.</w:t>
       </w:r>
       <w:r>
         <w:t xml:space="preserve"> So instead of emphasize content html is showing ‘*’ symbols.</w:t>
@@ -745,8 +989,13 @@
       <w:pPr>
         <w:pStyle w:val="Heading2"/>
       </w:pPr>
-      <w:r>
-        <w:t>KnowledgeBaseArticles\Community\Community</w:t>
+      <w:proofErr w:type="spellStart"/>
+      <w:r>
+        <w:t>KnowledgeBaseArticles</w:t>
+      </w:r>
+      <w:proofErr w:type="spellEnd"/>
+      <w:r>
+        <w:t>\Community\Community</w:t>
       </w:r>
     </w:p>
     <w:p/>
@@ -847,7 +1096,23 @@
         </w:numPr>
       </w:pPr>
       <w:r>
-        <w:t>Multiple ‘&lt;em&gt;’ tags in same line, while one ‘&lt;em&gt;’ tag is enough.</w:t>
+        <w:t>Multiple ‘&lt;</w:t>
+      </w:r>
+      <w:proofErr w:type="spellStart"/>
+      <w:r>
+        <w:t>em</w:t>
+      </w:r>
+      <w:proofErr w:type="spellEnd"/>
+      <w:r>
+        <w:t>&gt;’ tags in same line, while one ‘&lt;</w:t>
+      </w:r>
+      <w:proofErr w:type="spellStart"/>
+      <w:r>
+        <w:t>em</w:t>
+      </w:r>
+      <w:proofErr w:type="spellEnd"/>
+      <w:r>
+        <w:t>&gt;’ tag is enough.</w:t>
       </w:r>
     </w:p>
     <w:p>
@@ -901,7 +1166,15 @@
         </w:numPr>
       </w:pPr>
       <w:r>
-        <w:t>There should be proper ‘&lt;p&gt;’ tag for titles, in our case Cause title doesn’t have proper ‘&lt;p&gt;’ tag.</w:t>
+        <w:t xml:space="preserve">There should be proper ‘&lt;p&gt;’ tag for titles, in our case </w:t>
+      </w:r>
+      <w:proofErr w:type="gramStart"/>
+      <w:r>
+        <w:t>Cause</w:t>
+      </w:r>
+      <w:proofErr w:type="gramEnd"/>
+      <w:r>
+        <w:t xml:space="preserve"> title doesn’t have proper ‘&lt;p&gt;’ tag.</w:t>
       </w:r>
     </w:p>
     <w:p>
@@ -992,9 +1265,14 @@
       <w:pPr>
         <w:pStyle w:val="Heading2"/>
       </w:pPr>
+      <w:proofErr w:type="spellStart"/>
       <w:r>
         <w:lastRenderedPageBreak/>
-        <w:t>KnowledgeBaseArticles\Community\Connect</w:t>
+        <w:t>KnowledgeBaseArticles</w:t>
+      </w:r>
+      <w:proofErr w:type="spellEnd"/>
+      <w:r>
+        <w:t>\Community\Connect</w:t>
       </w:r>
     </w:p>
     <w:p/>
@@ -1092,7 +1370,15 @@
         </w:numPr>
       </w:pPr>
       <w:r>
-        <w:t>There should be space between ending ‘&lt;/em&gt;’ tag and next coming word.</w:t>
+        <w:t>There should be space between ending ‘&lt;/</w:t>
+      </w:r>
+      <w:proofErr w:type="spellStart"/>
+      <w:r>
+        <w:t>em</w:t>
+      </w:r>
+      <w:proofErr w:type="spellEnd"/>
+      <w:r>
+        <w:t>&gt;’ tag and next coming word.</w:t>
       </w:r>
     </w:p>
     <w:p>
@@ -1214,7 +1500,15 @@
         </w:numPr>
       </w:pPr>
       <w:r>
-        <w:t>‘&lt;em&gt;’ tags are used mistakenly for single character, while it is already used in whole sentence</w:t>
+        <w:t>‘&lt;</w:t>
+      </w:r>
+      <w:proofErr w:type="spellStart"/>
+      <w:r>
+        <w:t>em</w:t>
+      </w:r>
+      <w:proofErr w:type="spellEnd"/>
+      <w:r>
+        <w:t>&gt;’ tags are used mistakenly for single character, while it is already used in whole sentence</w:t>
       </w:r>
     </w:p>
     <w:p>
@@ -1264,8 +1558,13 @@
       <w:pPr>
         <w:pStyle w:val="Heading2"/>
       </w:pPr>
-      <w:r>
-        <w:t>KnowledgeBaseArticles\Community\Made With Unity</w:t>
+      <w:proofErr w:type="spellStart"/>
+      <w:r>
+        <w:t>KnowledgeBaseArticles</w:t>
+      </w:r>
+      <w:proofErr w:type="spellEnd"/>
+      <w:r>
+        <w:t>\Community\Made With Unity</w:t>
       </w:r>
     </w:p>
     <w:p/>
@@ -1324,7 +1623,15 @@
         </w:numPr>
       </w:pPr>
       <w:r>
-        <w:t>There should be space between ending ‘&lt;/em&gt;’ tag and next coming word.</w:t>
+        <w:t>There should be space between ending ‘&lt;/</w:t>
+      </w:r>
+      <w:proofErr w:type="spellStart"/>
+      <w:r>
+        <w:t>em</w:t>
+      </w:r>
+      <w:proofErr w:type="spellEnd"/>
+      <w:r>
+        <w:t>&gt;’ tag and next coming word.</w:t>
       </w:r>
     </w:p>
     <w:p>
@@ -1350,8 +1657,13 @@
       <w:pPr>
         <w:pStyle w:val="Heading2"/>
       </w:pPr>
-      <w:r>
-        <w:t>KnowledgeBaseArticles\Licenses\Activations and Management</w:t>
+      <w:proofErr w:type="spellStart"/>
+      <w:r>
+        <w:t>KnowledgeBaseArticles</w:t>
+      </w:r>
+      <w:proofErr w:type="spellEnd"/>
+      <w:r>
+        <w:t>\Licenses\Activations and Management</w:t>
       </w:r>
     </w:p>
     <w:p/>
@@ -1537,7 +1849,23 @@
         </w:numPr>
       </w:pPr>
       <w:r>
-        <w:t>Multiple ‘&lt;em&gt;’ tags in same line, while one ‘&lt;em&gt;’ tag is enough.</w:t>
+        <w:t>Multiple ‘&lt;</w:t>
+      </w:r>
+      <w:proofErr w:type="spellStart"/>
+      <w:r>
+        <w:t>em</w:t>
+      </w:r>
+      <w:proofErr w:type="spellEnd"/>
+      <w:r>
+        <w:t>&gt;’ tags in same line, while one ‘&lt;</w:t>
+      </w:r>
+      <w:proofErr w:type="spellStart"/>
+      <w:r>
+        <w:t>em</w:t>
+      </w:r>
+      <w:proofErr w:type="spellEnd"/>
+      <w:r>
+        <w:t>&gt;’ tag is enough.</w:t>
       </w:r>
     </w:p>
     <w:p>
@@ -1561,7 +1889,23 @@
         </w:numPr>
       </w:pPr>
       <w:r>
-        <w:t>Replace ‘&lt;/em&gt;&lt;em&gt;’ with blank space</w:t>
+        <w:t>Replace ‘&lt;/</w:t>
+      </w:r>
+      <w:proofErr w:type="spellStart"/>
+      <w:r>
+        <w:t>em</w:t>
+      </w:r>
+      <w:proofErr w:type="spellEnd"/>
+      <w:r>
+        <w:t>&gt;&lt;</w:t>
+      </w:r>
+      <w:proofErr w:type="spellStart"/>
+      <w:r>
+        <w:t>em</w:t>
+      </w:r>
+      <w:proofErr w:type="spellEnd"/>
+      <w:r>
+        <w:t>&gt;’ with blank space</w:t>
       </w:r>
     </w:p>
     <w:p>
@@ -1615,7 +1959,15 @@
         </w:numPr>
       </w:pPr>
       <w:r>
-        <w:t>There should not be any blank space between starting ‘&lt;em&gt;’ tag and next coming word</w:t>
+        <w:t>There should not be any blank space between starting ‘&lt;</w:t>
+      </w:r>
+      <w:proofErr w:type="spellStart"/>
+      <w:r>
+        <w:t>em</w:t>
+      </w:r>
+      <w:proofErr w:type="spellEnd"/>
+      <w:r>
+        <w:t>&gt;’ tag and next coming word</w:t>
       </w:r>
       <w:r>
         <w:t xml:space="preserve">, otherwise single ‘*’ treated as ‘&lt;li&gt;’ by </w:t>
@@ -1702,8 +2054,13 @@
       <w:pPr>
         <w:pStyle w:val="Heading2"/>
       </w:pPr>
-      <w:r>
-        <w:t>KnowledgeBaseArticles\Licenses\Licensing and Payments</w:t>
+      <w:proofErr w:type="spellStart"/>
+      <w:r>
+        <w:t>KnowledgeBaseArticles</w:t>
+      </w:r>
+      <w:proofErr w:type="spellEnd"/>
+      <w:r>
+        <w:t>\Licenses\Licensing and Payments</w:t>
       </w:r>
     </w:p>
     <w:p/>
@@ -1916,7 +2273,23 @@
         <w:t>Replace ‘</w:t>
       </w:r>
       <w:r>
-        <w:t>&lt;strong&gt;&lt;span class="wysiwyg-underline"&gt;&lt;br&gt;&lt;/span&gt;&lt;/strong&gt;</w:t>
+        <w:t>&lt;strong&gt;&lt;span class="</w:t>
+      </w:r>
+      <w:proofErr w:type="spellStart"/>
+      <w:r>
+        <w:t>wysiwyg</w:t>
+      </w:r>
+      <w:proofErr w:type="spellEnd"/>
+      <w:r>
+        <w:t>-underline"&gt;&lt;</w:t>
+      </w:r>
+      <w:proofErr w:type="spellStart"/>
+      <w:r>
+        <w:t>br</w:t>
+      </w:r>
+      <w:proofErr w:type="spellEnd"/>
+      <w:r>
+        <w:t>&gt;&lt;/span&gt;&lt;/strong&gt;</w:t>
       </w:r>
       <w:r>
         <w:t>’ with blank space</w:t>
@@ -1976,10 +2349,26 @@
         <w:t>Replace ‘</w:t>
       </w:r>
       <w:r>
-        <w:t>&lt;strong&gt;&lt;br&gt;&lt;/strong&gt;</w:t>
-      </w:r>
-      <w:r>
-        <w:t>’ with ‘&lt;br&gt;’ tag</w:t>
+        <w:t>&lt;strong&gt;&lt;</w:t>
+      </w:r>
+      <w:proofErr w:type="spellStart"/>
+      <w:r>
+        <w:t>br</w:t>
+      </w:r>
+      <w:proofErr w:type="spellEnd"/>
+      <w:r>
+        <w:t>&gt;&lt;/strong&gt;</w:t>
+      </w:r>
+      <w:r>
+        <w:t>’ with ‘&lt;</w:t>
+      </w:r>
+      <w:proofErr w:type="spellStart"/>
+      <w:r>
+        <w:t>br</w:t>
+      </w:r>
+      <w:proofErr w:type="spellEnd"/>
+      <w:r>
+        <w:t>&gt;’ tag</w:t>
       </w:r>
     </w:p>
     <w:p>
@@ -2042,8 +2431,13 @@
       <w:pPr>
         <w:pStyle w:val="Heading2"/>
       </w:pPr>
-      <w:r>
-        <w:t xml:space="preserve">KnowledgeBaseArticles\Services\Ads </w:t>
+      <w:proofErr w:type="spellStart"/>
+      <w:r>
+        <w:t>KnowledgeBaseArticles</w:t>
+      </w:r>
+      <w:proofErr w:type="spellEnd"/>
+      <w:r>
+        <w:t xml:space="preserve">\Services\Ads </w:t>
       </w:r>
       <w:r>
         <w:t>–</w:t>
@@ -2331,7 +2725,15 @@
         </w:numPr>
       </w:pPr>
       <w:r>
-        <w:t>There should be no space between ‘&lt;/em&gt;’ and ‘&lt;/strong&gt;’ tag</w:t>
+        <w:t>There should be no space between ‘&lt;/</w:t>
+      </w:r>
+      <w:proofErr w:type="spellStart"/>
+      <w:r>
+        <w:t>em</w:t>
+      </w:r>
+      <w:proofErr w:type="spellEnd"/>
+      <w:r>
+        <w:t>&gt;’ and ‘&lt;/strong&gt;’ tag</w:t>
       </w:r>
     </w:p>
     <w:p>
@@ -2457,7 +2859,15 @@
         <w:t>Replace ‘</w:t>
       </w:r>
       <w:r>
-        <w:t>&lt;p&gt;&lt;span class="wysiwyg-underline"&gt;&amp;#xA0;&lt;/span&gt;&lt;/p&gt;</w:t>
+        <w:t>&lt;p&gt;&lt;span class="</w:t>
+      </w:r>
+      <w:proofErr w:type="spellStart"/>
+      <w:r>
+        <w:t>wysiwyg</w:t>
+      </w:r>
+      <w:proofErr w:type="spellEnd"/>
+      <w:r>
+        <w:t>-underline"&gt;&amp;#xA0;&lt;/span&gt;&lt;/p&gt;</w:t>
       </w:r>
       <w:r>
         <w:t xml:space="preserve">’ </w:t>
@@ -2478,10 +2888,26 @@
         <w:t>Replace ‘</w:t>
       </w:r>
       <w:r>
-        <w:t>&lt;p&gt;&lt;strong&gt;&lt;span class="wysiwyg-underline"&gt;&amp;#xA0;&lt;/span&gt;&lt;/strong&gt;&lt;/p&gt;</w:t>
-      </w:r>
-      <w:r>
-        <w:t>‘ with blank space</w:t>
+        <w:t>&lt;p&gt;&lt;strong&gt;&lt;span class="</w:t>
+      </w:r>
+      <w:proofErr w:type="spellStart"/>
+      <w:r>
+        <w:t>wysiwyg</w:t>
+      </w:r>
+      <w:proofErr w:type="spellEnd"/>
+      <w:r>
+        <w:t>-underline"&gt;&amp;#xA0;&lt;/span&gt;&lt;/strong&gt;&lt;/p</w:t>
+      </w:r>
+      <w:proofErr w:type="gramStart"/>
+      <w:r>
+        <w:t>&gt;</w:t>
+      </w:r>
+      <w:r>
+        <w:t>‘ with</w:t>
+      </w:r>
+      <w:proofErr w:type="gramEnd"/>
+      <w:r>
+        <w:t xml:space="preserve"> blank space</w:t>
       </w:r>
     </w:p>
     <w:p>
@@ -2550,7 +2976,15 @@
         <w:t xml:space="preserve">Used strong and span tags </w:t>
       </w:r>
       <w:r>
-        <w:t xml:space="preserve">with class ‘wysiwyg-underline’ </w:t>
+        <w:t>with class ‘</w:t>
+      </w:r>
+      <w:proofErr w:type="spellStart"/>
+      <w:r>
+        <w:t>wysiwyg</w:t>
+      </w:r>
+      <w:proofErr w:type="spellEnd"/>
+      <w:r>
+        <w:t xml:space="preserve">-underline’ </w:t>
       </w:r>
       <w:r>
         <w:t>for outer of image tag which is not required</w:t>
@@ -2611,7 +3045,15 @@
         <w:t>Number 5 is italic</w:t>
       </w:r>
       <w:r>
-        <w:t>, because in html &lt;em&gt; tag is used for number</w:t>
+        <w:t>, because in html &lt;</w:t>
+      </w:r>
+      <w:proofErr w:type="spellStart"/>
+      <w:r>
+        <w:t>em</w:t>
+      </w:r>
+      <w:proofErr w:type="spellEnd"/>
+      <w:r>
+        <w:t>&gt; tag is used for number</w:t>
       </w:r>
     </w:p>
     <w:p>
@@ -2756,8 +3198,13 @@
       <w:pPr>
         <w:pStyle w:val="Heading2"/>
       </w:pPr>
-      <w:r>
-        <w:t>KnowledgeBaseArticles\Services\Analytics</w:t>
+      <w:proofErr w:type="spellStart"/>
+      <w:r>
+        <w:t>KnowledgeBaseArticles</w:t>
+      </w:r>
+      <w:proofErr w:type="spellEnd"/>
+      <w:r>
+        <w:t>\Services\Analytics</w:t>
       </w:r>
     </w:p>
     <w:p/>
@@ -2863,9 +3310,14 @@
       <w:pPr>
         <w:pStyle w:val="Heading2"/>
       </w:pPr>
+      <w:proofErr w:type="spellStart"/>
       <w:r>
         <w:lastRenderedPageBreak/>
-        <w:t>KnowledgeBaseArticles\Services\Certification</w:t>
+        <w:t>KnowledgeBaseArticles</w:t>
+      </w:r>
+      <w:proofErr w:type="spellEnd"/>
+      <w:r>
+        <w:t>\Services\Certification</w:t>
       </w:r>
     </w:p>
     <w:p>
@@ -3029,7 +3481,15 @@
         </w:numPr>
       </w:pPr>
       <w:r>
-        <w:t>Multiple &lt;ul&gt; tags which are not needed</w:t>
+        <w:t>Multiple &lt;</w:t>
+      </w:r>
+      <w:proofErr w:type="spellStart"/>
+      <w:r>
+        <w:t>ul</w:t>
+      </w:r>
+      <w:proofErr w:type="spellEnd"/>
+      <w:r>
+        <w:t>&gt; tags which are not needed</w:t>
       </w:r>
     </w:p>
     <w:p>
@@ -3079,8 +3539,13 @@
       <w:pPr>
         <w:pStyle w:val="Heading2"/>
       </w:pPr>
-      <w:r>
-        <w:t>KnowledgeBaseArticles\Services\Cloud Build</w:t>
+      <w:proofErr w:type="spellStart"/>
+      <w:r>
+        <w:t>KnowledgeBaseArticles</w:t>
+      </w:r>
+      <w:proofErr w:type="spellEnd"/>
+      <w:r>
+        <w:t>\Services\Cloud Build</w:t>
       </w:r>
     </w:p>
     <w:p/>
@@ -3208,8 +3673,13 @@
       <w:pPr>
         <w:pStyle w:val="Heading2"/>
       </w:pPr>
-      <w:r>
-        <w:t>KnowledgeBaseArticles\Services\Collaborate</w:t>
+      <w:proofErr w:type="spellStart"/>
+      <w:r>
+        <w:t>KnowledgeBaseArticles</w:t>
+      </w:r>
+      <w:proofErr w:type="spellEnd"/>
+      <w:r>
+        <w:t>\Services\Collaborate</w:t>
       </w:r>
     </w:p>
     <w:p/>
@@ -3307,8 +3777,13 @@
       <w:pPr>
         <w:pStyle w:val="Heading2"/>
       </w:pPr>
-      <w:r>
-        <w:t>KnowledgeBaseArticles\Services\Multiplayer</w:t>
+      <w:proofErr w:type="spellStart"/>
+      <w:r>
+        <w:t>KnowledgeBaseArticles</w:t>
+      </w:r>
+      <w:proofErr w:type="spellEnd"/>
+      <w:r>
+        <w:t>\Services\Multiplayer</w:t>
       </w:r>
     </w:p>
     <w:p/>
@@ -3362,7 +3837,15 @@
         </w:numPr>
       </w:pPr>
       <w:r>
-        <w:t>Wrong use of &lt;ol&gt; tags</w:t>
+        <w:t>Wrong use of &lt;</w:t>
+      </w:r>
+      <w:proofErr w:type="spellStart"/>
+      <w:r>
+        <w:t>ol</w:t>
+      </w:r>
+      <w:proofErr w:type="spellEnd"/>
+      <w:r>
+        <w:t>&gt; tags</w:t>
       </w:r>
     </w:p>
     <w:p>
@@ -3485,8 +3968,13 @@
       <w:pPr>
         <w:pStyle w:val="Heading2"/>
       </w:pPr>
-      <w:r>
-        <w:t>KnowledgeBaseArticles\Services\Performance Reporting</w:t>
+      <w:proofErr w:type="spellStart"/>
+      <w:r>
+        <w:t>KnowledgeBaseArticles</w:t>
+      </w:r>
+      <w:proofErr w:type="spellEnd"/>
+      <w:r>
+        <w:t>\Services\Performance Reporting</w:t>
       </w:r>
     </w:p>
     <w:p/>
@@ -3519,8 +4007,13 @@
       <w:pPr>
         <w:pStyle w:val="Heading2"/>
       </w:pPr>
-      <w:r>
-        <w:t>KnowledgeBaseArticles\Unity-Editor\Android</w:t>
+      <w:proofErr w:type="spellStart"/>
+      <w:r>
+        <w:t>KnowledgeBaseArticles</w:t>
+      </w:r>
+      <w:proofErr w:type="spellEnd"/>
+      <w:r>
+        <w:t>\Unity-Editor\Android</w:t>
       </w:r>
     </w:p>
     <w:p/>
@@ -3691,8 +4184,13 @@
       <w:pPr>
         <w:pStyle w:val="Heading2"/>
       </w:pPr>
-      <w:r>
-        <w:t>KnowledgeBaseArticles\Unity-Editor\Animation</w:t>
+      <w:proofErr w:type="spellStart"/>
+      <w:r>
+        <w:t>KnowledgeBaseArticles</w:t>
+      </w:r>
+      <w:proofErr w:type="spellEnd"/>
+      <w:r>
+        <w:t>\Unity-Editor\Animation</w:t>
       </w:r>
     </w:p>
     <w:p/>
@@ -3839,10 +4337,26 @@
         <w:t>Replace ‘</w:t>
       </w:r>
       <w:r>
-        <w:t>&lt;strong&gt;&lt;br&gt;&lt;/strong&gt;</w:t>
-      </w:r>
-      <w:r>
-        <w:t>’ with ‘&lt;br&gt;’ tag</w:t>
+        <w:t>&lt;strong&gt;&lt;</w:t>
+      </w:r>
+      <w:proofErr w:type="spellStart"/>
+      <w:r>
+        <w:t>br</w:t>
+      </w:r>
+      <w:proofErr w:type="spellEnd"/>
+      <w:r>
+        <w:t>&gt;&lt;/strong&gt;</w:t>
+      </w:r>
+      <w:r>
+        <w:t>’ with ‘&lt;</w:t>
+      </w:r>
+      <w:proofErr w:type="spellStart"/>
+      <w:r>
+        <w:t>br</w:t>
+      </w:r>
+      <w:proofErr w:type="spellEnd"/>
+      <w:r>
+        <w:t>&gt;’ tag</w:t>
       </w:r>
     </w:p>
     <w:p>
@@ -3854,7 +4368,15 @@
         </w:numPr>
       </w:pPr>
       <w:r>
-        <w:t>Wrong use of &lt;em&gt; tags</w:t>
+        <w:t>Wrong use of &lt;</w:t>
+      </w:r>
+      <w:proofErr w:type="spellStart"/>
+      <w:r>
+        <w:t>em</w:t>
+      </w:r>
+      <w:proofErr w:type="spellEnd"/>
+      <w:r>
+        <w:t>&gt; tags</w:t>
       </w:r>
     </w:p>
     <w:p>
@@ -3904,8 +4426,13 @@
       <w:pPr>
         <w:pStyle w:val="Heading2"/>
       </w:pPr>
-      <w:r>
-        <w:t>KnowledgeBaseArticles\Unity-Editor\Asset Importer</w:t>
+      <w:proofErr w:type="spellStart"/>
+      <w:r>
+        <w:t>KnowledgeBaseArticles</w:t>
+      </w:r>
+      <w:proofErr w:type="spellEnd"/>
+      <w:r>
+        <w:t>\Unity-Editor\Asset Importer</w:t>
       </w:r>
     </w:p>
     <w:p/>
@@ -4053,9 +4580,19 @@
       <w:pPr>
         <w:pStyle w:val="Heading2"/>
       </w:pPr>
-      <w:r>
-        <w:t>KnowledgeBaseArticles\Unity-Editor\AssetBundles</w:t>
-      </w:r>
+      <w:proofErr w:type="spellStart"/>
+      <w:r>
+        <w:t>KnowledgeBaseArticles</w:t>
+      </w:r>
+      <w:proofErr w:type="spellEnd"/>
+      <w:r>
+        <w:t>\Unity-Editor\</w:t>
+      </w:r>
+      <w:proofErr w:type="spellStart"/>
+      <w:r>
+        <w:t>AssetBundles</w:t>
+      </w:r>
+      <w:proofErr w:type="spellEnd"/>
     </w:p>
     <w:p/>
     <w:p>
@@ -4139,7 +4676,15 @@
         </w:numPr>
       </w:pPr>
       <w:r>
-        <w:t>Wrong use of &lt;em&gt; tags</w:t>
+        <w:t>Wrong use of &lt;</w:t>
+      </w:r>
+      <w:proofErr w:type="spellStart"/>
+      <w:r>
+        <w:t>em</w:t>
+      </w:r>
+      <w:proofErr w:type="spellEnd"/>
+      <w:r>
+        <w:t>&gt; tags</w:t>
       </w:r>
     </w:p>
     <w:p>
@@ -4244,9 +4789,14 @@
       <w:pPr>
         <w:pStyle w:val="Heading2"/>
       </w:pPr>
+      <w:proofErr w:type="spellStart"/>
       <w:r>
         <w:lastRenderedPageBreak/>
-        <w:t>KnowledgeBaseArticles\Unity-Editor\Audio</w:t>
+        <w:t>KnowledgeBaseArticles</w:t>
+      </w:r>
+      <w:proofErr w:type="spellEnd"/>
+      <w:r>
+        <w:t>\Unity-Editor\Audio</w:t>
       </w:r>
     </w:p>
     <w:p/>
@@ -4329,7 +4879,15 @@
         <w:t>Replace ‘</w:t>
       </w:r>
       <w:r>
-        <w:t>&lt;strong&gt;&lt;strong&gt;&lt;br&gt;&lt;/strong&gt;&lt;/strong&gt;</w:t>
+        <w:t>&lt;strong&gt;&lt;strong&gt;&lt;</w:t>
+      </w:r>
+      <w:proofErr w:type="spellStart"/>
+      <w:r>
+        <w:t>br</w:t>
+      </w:r>
+      <w:proofErr w:type="spellEnd"/>
+      <w:r>
+        <w:t>&gt;&lt;/strong&gt;&lt;/strong&gt;</w:t>
       </w:r>
       <w:r>
         <w:t>’</w:t>
@@ -4338,7 +4896,15 @@
         <w:t xml:space="preserve"> </w:t>
       </w:r>
       <w:r>
-        <w:t>with ‘&lt;br&gt;’</w:t>
+        <w:t>with ‘&lt;</w:t>
+      </w:r>
+      <w:proofErr w:type="spellStart"/>
+      <w:r>
+        <w:t>br</w:t>
+      </w:r>
+      <w:proofErr w:type="spellEnd"/>
+      <w:r>
+        <w:t>&gt;’</w:t>
       </w:r>
     </w:p>
     <w:p>
@@ -4350,7 +4916,15 @@
         </w:numPr>
       </w:pPr>
       <w:r>
-        <w:t>Wrong use of &lt;em&gt; tags</w:t>
+        <w:t>Wrong use of &lt;</w:t>
+      </w:r>
+      <w:proofErr w:type="spellStart"/>
+      <w:r>
+        <w:t>em</w:t>
+      </w:r>
+      <w:proofErr w:type="spellEnd"/>
+      <w:r>
+        <w:t>&gt; tags</w:t>
       </w:r>
     </w:p>
     <w:p>
@@ -4453,8 +5027,13 @@
       <w:pPr>
         <w:pStyle w:val="Heading2"/>
       </w:pPr>
-      <w:r>
-        <w:t>KnowledgeBaseArticles\Unity-Editor\C# Compiler Errors</w:t>
+      <w:proofErr w:type="spellStart"/>
+      <w:r>
+        <w:t>KnowledgeBaseArticles</w:t>
+      </w:r>
+      <w:proofErr w:type="spellEnd"/>
+      <w:r>
+        <w:t>\Unity-Editor\C# Compiler Errors</w:t>
       </w:r>
     </w:p>
     <w:p/>
@@ -4700,7 +5279,15 @@
         </w:numPr>
       </w:pPr>
       <w:r>
-        <w:t>Instead of &lt;ol&gt; for list, paragraph tags are being used</w:t>
+        <w:t>Instead of &lt;</w:t>
+      </w:r>
+      <w:proofErr w:type="spellStart"/>
+      <w:r>
+        <w:t>ol</w:t>
+      </w:r>
+      <w:proofErr w:type="spellEnd"/>
+      <w:r>
+        <w:t>&gt; for list, paragraph tags are being used</w:t>
       </w:r>
     </w:p>
     <w:p>
@@ -4760,7 +5347,23 @@
         <w:t>‘</w:t>
       </w:r>
       <w:r>
-        <w:t>&lt;strong&gt;&lt;em&gt;&amp;#xA0;&lt;/em&gt;&lt;/strong&gt;</w:t>
+        <w:t>&lt;strong&gt;&lt;</w:t>
+      </w:r>
+      <w:proofErr w:type="spellStart"/>
+      <w:r>
+        <w:t>em</w:t>
+      </w:r>
+      <w:proofErr w:type="spellEnd"/>
+      <w:r>
+        <w:t>&gt;&amp;#xA0;&lt;/</w:t>
+      </w:r>
+      <w:proofErr w:type="spellStart"/>
+      <w:r>
+        <w:t>em</w:t>
+      </w:r>
+      <w:proofErr w:type="spellEnd"/>
+      <w:r>
+        <w:t>&gt;&lt;/strong&gt;</w:t>
       </w:r>
       <w:r>
         <w:t xml:space="preserve">’ </w:t>
@@ -4877,8 +5480,13 @@
       <w:pPr>
         <w:pStyle w:val="Heading2"/>
       </w:pPr>
-      <w:r>
-        <w:t>KnowledgeBaseArticles\Unity-Editor\General</w:t>
+      <w:proofErr w:type="spellStart"/>
+      <w:r>
+        <w:t>KnowledgeBaseArticles</w:t>
+      </w:r>
+      <w:proofErr w:type="spellEnd"/>
+      <w:r>
+        <w:t>\Unity-Editor\General</w:t>
       </w:r>
     </w:p>
     <w:p/>
@@ -5491,9 +6099,19 @@
       <w:pPr>
         <w:pStyle w:val="Heading2"/>
       </w:pPr>
-      <w:r>
-        <w:t>KnowledgeBaseArticles\Unity-Editor\iOS and tvOS</w:t>
-      </w:r>
+      <w:proofErr w:type="spellStart"/>
+      <w:r>
+        <w:t>KnowledgeBaseArticles</w:t>
+      </w:r>
+      <w:proofErr w:type="spellEnd"/>
+      <w:r>
+        <w:t xml:space="preserve">\Unity-Editor\iOS and </w:t>
+      </w:r>
+      <w:proofErr w:type="spellStart"/>
+      <w:r>
+        <w:t>tvOS</w:t>
+      </w:r>
+      <w:proofErr w:type="spellEnd"/>
     </w:p>
     <w:p/>
     <w:p>
@@ -5581,6 +6199,30 @@
           <w:ilvl w:val="0"/>
           <w:numId w:val="23"/>
         </w:numPr>
+      </w:pPr>
+      <w:r>
+        <w:t>209933103-Bitcode-Support-in-iOS-tvOS</w:t>
+      </w:r>
+    </w:p>
+    <w:p>
+      <w:pPr>
+        <w:pStyle w:val="ListParagraph"/>
+        <w:numPr>
+          <w:ilvl w:val="0"/>
+          <w:numId w:val="23"/>
+        </w:numPr>
+      </w:pPr>
+      <w:r>
+        <w:t>209933113-Mastering-on-demand-resources-for-iOS-tvOS</w:t>
+      </w:r>
+    </w:p>
+    <w:p>
+      <w:pPr>
+        <w:pStyle w:val="ListParagraph"/>
+        <w:numPr>
+          <w:ilvl w:val="0"/>
+          <w:numId w:val="23"/>
+        </w:numPr>
         <w:rPr>
           <w:color w:val="ED7D31" w:themeColor="accent2"/>
         </w:rPr>
@@ -5589,72 +6231,72 @@
         <w:rPr>
           <w:color w:val="ED7D31" w:themeColor="accent2"/>
         </w:rPr>
-        <w:t>209933103-Bitcode-Support-in-iOS-tvOS</w:t>
-      </w:r>
-    </w:p>
-    <w:p>
-      <w:pPr>
-        <w:pStyle w:val="ListParagraph"/>
-        <w:numPr>
-          <w:ilvl w:val="0"/>
-          <w:numId w:val="23"/>
-        </w:numPr>
-      </w:pPr>
-      <w:r>
-        <w:t>209933113-Mastering-on-demand-resources-for-iOS-tvOS</w:t>
-      </w:r>
-    </w:p>
-    <w:p>
-      <w:pPr>
-        <w:pStyle w:val="ListParagraph"/>
-        <w:numPr>
-          <w:ilvl w:val="0"/>
-          <w:numId w:val="23"/>
-        </w:numPr>
+        <w:t>210141723-How-can-I-get-symbols-in-Instruments-during-profiling-</w:t>
+      </w:r>
+    </w:p>
+    <w:p>
+      <w:pPr>
         <w:rPr>
           <w:color w:val="ED7D31" w:themeColor="accent2"/>
         </w:rPr>
       </w:pPr>
-      <w:r>
+    </w:p>
+    <w:p>
+      <w:r>
+        <w:t>Problem</w:t>
+      </w:r>
+      <w:r>
+        <w:t xml:space="preserve">: </w:t>
+      </w:r>
+      <w:bookmarkStart w:id="0" w:name="_GoBack"/>
+      <w:bookmarkEnd w:id="0"/>
+    </w:p>
+    <w:p>
+      <w:pPr>
+        <w:pStyle w:val="ListParagraph"/>
+        <w:numPr>
+          <w:ilvl w:val="0"/>
+          <w:numId w:val="58"/>
+        </w:numPr>
+      </w:pPr>
+      <w:r>
+        <w:t>Sequence of &lt;strong&gt; and &lt;code&gt; tags are not correct</w:t>
+      </w:r>
+    </w:p>
+    <w:p>
+      <w:pPr>
+        <w:pStyle w:val="ListParagraph"/>
+        <w:numPr>
+          <w:ilvl w:val="0"/>
+          <w:numId w:val="58"/>
+        </w:numPr>
+      </w:pPr>
+      <w:r>
+        <w:t>Correct sequence should be ‘&lt;strong&gt;&lt;code&gt;Content&lt;/code&gt;&lt;/strong&gt;’</w:t>
+      </w:r>
+    </w:p>
+    <w:p>
+      <w:pPr>
         <w:rPr>
           <w:color w:val="ED7D31" w:themeColor="accent2"/>
         </w:rPr>
-        <w:t>210141723-How-can-I-get-symbols-in-Instruments-during-profiling-</w:t>
-      </w:r>
-    </w:p>
-    <w:p/>
-    <w:p>
-      <w:r>
-        <w:t>Findings</w:t>
-      </w:r>
-    </w:p>
-    <w:p/>
-    <w:p>
-      <w:pPr>
-        <w:pStyle w:val="ListParagraph"/>
-        <w:numPr>
-          <w:ilvl w:val="0"/>
-          <w:numId w:val="54"/>
-        </w:numPr>
-      </w:pPr>
-      <w:r>
-        <w:t>Use of unnecessary &lt;div&gt; tags</w:t>
-      </w:r>
-      <w:r>
-        <w:tab/>
-      </w:r>
-    </w:p>
-    <w:p>
+      </w:pPr>
+    </w:p>
+    <w:p>
+      <w:pPr>
+        <w:rPr>
+          <w:color w:val="ED7D31" w:themeColor="accent2"/>
+        </w:rPr>
+      </w:pPr>
       <w:r>
         <w:rPr>
           <w:noProof/>
         </w:rPr>
-        <w:lastRenderedPageBreak/>
         <w:drawing>
-          <wp:inline distT="0" distB="0" distL="0" distR="0" wp14:anchorId="63597DEB" wp14:editId="7466723C">
-            <wp:extent cx="5619750" cy="4191000"/>
-            <wp:effectExtent l="0" t="0" r="0" b="0"/>
-            <wp:docPr id="46" name="Picture 46"/>
+          <wp:inline distT="0" distB="0" distL="0" distR="0" wp14:anchorId="19D086A9" wp14:editId="5F1B7B67">
+            <wp:extent cx="5731510" cy="1188085"/>
+            <wp:effectExtent l="0" t="0" r="2540" b="0"/>
+            <wp:docPr id="25" name="Picture 25"/>
             <wp:cNvGraphicFramePr>
               <a:graphicFrameLocks xmlns:a="http://schemas.openxmlformats.org/drawingml/2006/main" noChangeAspect="1"/>
             </wp:cNvGraphicFramePr>
@@ -5674,7 +6316,7 @@
                   <pic:spPr>
                     <a:xfrm>
                       <a:off x="0" y="0"/>
-                      <a:ext cx="5619750" cy="4191000"/>
+                      <a:ext cx="5731510" cy="1188085"/>
                     </a:xfrm>
                     <a:prstGeom prst="rect">
                       <a:avLst/>
@@ -5689,68 +6331,27 @@
     </w:p>
     <w:p>
       <w:pPr>
-        <w:pStyle w:val="ListParagraph"/>
-        <w:numPr>
-          <w:ilvl w:val="0"/>
-          <w:numId w:val="54"/>
-        </w:numPr>
-      </w:pPr>
-      <w:r>
-        <w:t>Multiple ‘</w:t>
-      </w:r>
-      <w:r>
-        <w:rPr>
-          <w:rStyle w:val="token"/>
-          <w:rFonts w:ascii="Courier New" w:hAnsi="Courier New" w:cs="Courier New"/>
-          <w:color w:val="343434"/>
-          <w:shd w:val="clear" w:color="auto" w:fill="FCFCFC"/>
-        </w:rPr>
-        <w:t>&lt;</w:t>
-      </w:r>
-      <w:r>
-        <w:rPr>
-          <w:rStyle w:val="token"/>
-          <w:rFonts w:ascii="Courier New" w:hAnsi="Courier New" w:cs="Courier New"/>
-          <w:b/>
-          <w:bCs/>
-          <w:color w:val="343434"/>
-          <w:shd w:val="clear" w:color="auto" w:fill="FCFCFC"/>
-        </w:rPr>
-        <w:t>div</w:t>
-      </w:r>
-      <w:r>
-        <w:rPr>
-          <w:rFonts w:ascii="Courier New" w:hAnsi="Courier New" w:cs="Courier New"/>
-          <w:b/>
-          <w:bCs/>
-          <w:color w:val="343434"/>
-          <w:shd w:val="clear" w:color="auto" w:fill="FCFCFC"/>
-        </w:rPr>
-        <w:t xml:space="preserve"> </w:t>
-      </w:r>
-      <w:r>
-        <w:rPr>
-          <w:rStyle w:val="token"/>
-          <w:rFonts w:ascii="Courier New" w:hAnsi="Courier New" w:cs="Courier New"/>
-          <w:color w:val="343434"/>
-          <w:shd w:val="clear" w:color="auto" w:fill="FCFCFC"/>
-        </w:rPr>
-        <w:t>class="article-body markdown"&gt;</w:t>
-      </w:r>
-      <w:r>
-        <w:t>’ tags present</w:t>
-      </w:r>
-    </w:p>
-    <w:p>
+        <w:rPr>
+          <w:color w:val="ED7D31" w:themeColor="accent2"/>
+        </w:rPr>
+      </w:pPr>
+    </w:p>
+    <w:p>
+      <w:pPr>
+        <w:rPr>
+          <w:color w:val="ED7D31" w:themeColor="accent2"/>
+        </w:rPr>
+      </w:pPr>
       <w:r>
         <w:rPr>
           <w:noProof/>
         </w:rPr>
+        <w:lastRenderedPageBreak/>
         <w:drawing>
-          <wp:inline distT="0" distB="0" distL="0" distR="0" wp14:anchorId="12AE5A6B" wp14:editId="28195FFC">
-            <wp:extent cx="5731510" cy="1411605"/>
-            <wp:effectExtent l="0" t="0" r="2540" b="0"/>
-            <wp:docPr id="47" name="Picture 47"/>
+          <wp:inline distT="0" distB="0" distL="0" distR="0" wp14:anchorId="605C53BE" wp14:editId="3635B369">
+            <wp:extent cx="4486275" cy="1466850"/>
+            <wp:effectExtent l="0" t="0" r="9525" b="0"/>
+            <wp:docPr id="53" name="Picture 53"/>
             <wp:cNvGraphicFramePr>
               <a:graphicFrameLocks xmlns:a="http://schemas.openxmlformats.org/drawingml/2006/main" noChangeAspect="1"/>
             </wp:cNvGraphicFramePr>
@@ -5770,7 +6371,7 @@
                   <pic:spPr>
                     <a:xfrm>
                       <a:off x="0" y="0"/>
-                      <a:ext cx="5731510" cy="1411605"/>
+                      <a:ext cx="4486275" cy="1466850"/>
                     </a:xfrm>
                     <a:prstGeom prst="rect">
                       <a:avLst/>
@@ -5784,15 +6385,27 @@
       </w:r>
     </w:p>
     <w:p>
+      <w:pPr>
+        <w:rPr>
+          <w:color w:val="ED7D31" w:themeColor="accent2"/>
+        </w:rPr>
+      </w:pPr>
+    </w:p>
+    <w:p>
+      <w:pPr>
+        <w:rPr>
+          <w:color w:val="ED7D31" w:themeColor="accent2"/>
+        </w:rPr>
+      </w:pPr>
       <w:r>
         <w:rPr>
           <w:noProof/>
         </w:rPr>
         <w:drawing>
-          <wp:inline distT="0" distB="0" distL="0" distR="0" wp14:anchorId="2C74A880" wp14:editId="4F00C73B">
-            <wp:extent cx="5600700" cy="1781175"/>
-            <wp:effectExtent l="0" t="0" r="0" b="9525"/>
-            <wp:docPr id="48" name="Picture 48"/>
+          <wp:inline distT="0" distB="0" distL="0" distR="0" wp14:anchorId="5880C42C" wp14:editId="1CA382FA">
+            <wp:extent cx="4733925" cy="1314450"/>
+            <wp:effectExtent l="0" t="0" r="9525" b="0"/>
+            <wp:docPr id="54" name="Picture 54"/>
             <wp:cNvGraphicFramePr>
               <a:graphicFrameLocks xmlns:a="http://schemas.openxmlformats.org/drawingml/2006/main" noChangeAspect="1"/>
             </wp:cNvGraphicFramePr>
@@ -5812,7 +6425,7 @@
                   <pic:spPr>
                     <a:xfrm>
                       <a:off x="0" y="0"/>
-                      <a:ext cx="5600700" cy="1781175"/>
+                      <a:ext cx="4733925" cy="1314450"/>
                     </a:xfrm>
                     <a:prstGeom prst="rect">
                       <a:avLst/>
@@ -5827,11 +6440,8 @@
     </w:p>
     <w:p/>
     <w:p>
-      <w:pPr>
-        <w:pStyle w:val="Heading2"/>
-      </w:pPr>
-      <w:r>
-        <w:t>KnowledgeBaseArticles\Unity-Editor\Lighting</w:t>
+      <w:r>
+        <w:t>Findings</w:t>
       </w:r>
     </w:p>
     <w:p/>
@@ -5840,112 +6450,14 @@
         <w:pStyle w:val="ListParagraph"/>
         <w:numPr>
           <w:ilvl w:val="0"/>
-          <w:numId w:val="24"/>
-        </w:numPr>
-      </w:pPr>
-      <w:r>
-        <w:lastRenderedPageBreak/>
-        <w:t>204837026-Lightmapping-GI-calculation-takes-a-very-long-time-</w:t>
-      </w:r>
-    </w:p>
-    <w:p>
-      <w:pPr>
-        <w:pStyle w:val="ListParagraph"/>
-        <w:numPr>
-          <w:ilvl w:val="0"/>
-          <w:numId w:val="24"/>
-        </w:numPr>
-      </w:pPr>
-      <w:r>
-        <w:t>207518996-Mixed-mode-lighting-Baked-vs-RealTime-shadows</w:t>
-      </w:r>
-    </w:p>
-    <w:p>
-      <w:pPr>
-        <w:pStyle w:val="ListParagraph"/>
-        <w:numPr>
-          <w:ilvl w:val="0"/>
-          <w:numId w:val="24"/>
-        </w:numPr>
-      </w:pPr>
-      <w:r>
-        <w:t>207820473-Mixed-mode-lighting-my-baked-objects-are-not-casting-shadows-on-RealTime-objects</w:t>
-      </w:r>
-    </w:p>
-    <w:p>
-      <w:pPr>
-        <w:pStyle w:val="ListParagraph"/>
-        <w:numPr>
-          <w:ilvl w:val="0"/>
-          <w:numId w:val="24"/>
-        </w:numPr>
-      </w:pPr>
-      <w:r>
-        <w:t>207927086-Shadows-My-Shadows-do-not-show-in-the-Editor-view-or-Game-View-</w:t>
-      </w:r>
-    </w:p>
-    <w:p>
-      <w:pPr>
-        <w:pStyle w:val="ListParagraph"/>
-        <w:numPr>
-          <w:ilvl w:val="0"/>
-          <w:numId w:val="24"/>
-        </w:numPr>
-      </w:pPr>
-      <w:r>
-        <w:t>208400853-Using-lightmaps-with-prefab-render-meshes</w:t>
-      </w:r>
-    </w:p>
-    <w:p>
-      <w:pPr>
-        <w:pStyle w:val="ListParagraph"/>
-        <w:numPr>
-          <w:ilvl w:val="0"/>
-          <w:numId w:val="24"/>
-        </w:numPr>
-      </w:pPr>
-      <w:r>
-        <w:t>208668136-How-can-I-get-the-baking-type-of-a-light-component-through-scripting-</w:t>
-      </w:r>
-    </w:p>
-    <w:p>
-      <w:pPr>
-        <w:pStyle w:val="ListParagraph"/>
-        <w:numPr>
-          <w:ilvl w:val="0"/>
-          <w:numId w:val="24"/>
-        </w:numPr>
-        <w:rPr>
-          <w:color w:val="ED7D31" w:themeColor="accent2"/>
-        </w:rPr>
-      </w:pPr>
-      <w:r>
-        <w:rPr>
-          <w:color w:val="ED7D31" w:themeColor="accent2"/>
-        </w:rPr>
-        <w:t>214718843-My-Emissive-material-shader-does-not-appear-in-the-Lightmap-</w:t>
-      </w:r>
-    </w:p>
-    <w:p/>
-    <w:p>
-      <w:pPr>
-        <w:pStyle w:val="Heading3"/>
-      </w:pPr>
-      <w:r>
-        <w:t>Findings</w:t>
-      </w:r>
-    </w:p>
-    <w:p/>
-    <w:p>
-      <w:pPr>
-        <w:pStyle w:val="ListParagraph"/>
-        <w:numPr>
-          <w:ilvl w:val="0"/>
-          <w:numId w:val="55"/>
-        </w:numPr>
-      </w:pPr>
-      <w:r>
-        <w:t>Wrong use of &lt;strong&gt; tags</w:t>
+          <w:numId w:val="54"/>
+        </w:numPr>
+      </w:pPr>
+      <w:r>
+        <w:t>Use of unnecessary &lt;div&gt; tags</w:t>
+      </w:r>
+      <w:r>
+        <w:tab/>
       </w:r>
     </w:p>
     <w:p>
@@ -5954,10 +6466,10 @@
           <w:noProof/>
         </w:rPr>
         <w:drawing>
-          <wp:inline distT="0" distB="0" distL="0" distR="0" wp14:anchorId="76C188C3" wp14:editId="32809BAF">
-            <wp:extent cx="5731510" cy="1175385"/>
-            <wp:effectExtent l="0" t="0" r="2540" b="5715"/>
-            <wp:docPr id="49" name="Picture 49"/>
+          <wp:inline distT="0" distB="0" distL="0" distR="0" wp14:anchorId="63597DEB" wp14:editId="7466723C">
+            <wp:extent cx="5619750" cy="4191000"/>
+            <wp:effectExtent l="0" t="0" r="0" b="0"/>
+            <wp:docPr id="46" name="Picture 46"/>
             <wp:cNvGraphicFramePr>
               <a:graphicFrameLocks xmlns:a="http://schemas.openxmlformats.org/drawingml/2006/main" noChangeAspect="1"/>
             </wp:cNvGraphicFramePr>
@@ -5977,7 +6489,7 @@
                   <pic:spPr>
                     <a:xfrm>
                       <a:off x="0" y="0"/>
-                      <a:ext cx="5731510" cy="1175385"/>
+                      <a:ext cx="5619750" cy="4191000"/>
                     </a:xfrm>
                     <a:prstGeom prst="rect">
                       <a:avLst/>
@@ -5990,23 +6502,59 @@
         </w:drawing>
       </w:r>
     </w:p>
-    <w:p/>
-    <w:p>
-      <w:pPr>
-        <w:pStyle w:val="ListParagraph"/>
-        <w:numPr>
-          <w:ilvl w:val="0"/>
-          <w:numId w:val="55"/>
-        </w:numPr>
-      </w:pPr>
-      <w:r>
-        <w:t>Use of unnecessary</w:t>
-      </w:r>
-      <w:r>
-        <w:t xml:space="preserve"> html</w:t>
-      </w:r>
-      <w:r>
-        <w:t xml:space="preserve"> tags</w:t>
+    <w:p>
+      <w:pPr>
+        <w:pStyle w:val="ListParagraph"/>
+        <w:numPr>
+          <w:ilvl w:val="0"/>
+          <w:numId w:val="54"/>
+        </w:numPr>
+      </w:pPr>
+      <w:r>
+        <w:lastRenderedPageBreak/>
+        <w:t>Multiple ‘</w:t>
+      </w:r>
+      <w:r>
+        <w:rPr>
+          <w:rStyle w:val="token"/>
+          <w:rFonts w:ascii="Courier New" w:hAnsi="Courier New" w:cs="Courier New"/>
+          <w:color w:val="343434"/>
+          <w:shd w:val="clear" w:color="auto" w:fill="FCFCFC"/>
+        </w:rPr>
+        <w:t>&lt;</w:t>
+      </w:r>
+      <w:r>
+        <w:rPr>
+          <w:rStyle w:val="token"/>
+          <w:rFonts w:ascii="Courier New" w:hAnsi="Courier New" w:cs="Courier New"/>
+          <w:b/>
+          <w:bCs/>
+          <w:color w:val="343434"/>
+          <w:shd w:val="clear" w:color="auto" w:fill="FCFCFC"/>
+        </w:rPr>
+        <w:t>div</w:t>
+      </w:r>
+      <w:r>
+        <w:rPr>
+          <w:rFonts w:ascii="Courier New" w:hAnsi="Courier New" w:cs="Courier New"/>
+          <w:b/>
+          <w:bCs/>
+          <w:color w:val="343434"/>
+          <w:shd w:val="clear" w:color="auto" w:fill="FCFCFC"/>
+        </w:rPr>
+        <w:t xml:space="preserve"> </w:t>
+      </w:r>
+      <w:r>
+        <w:rPr>
+          <w:rStyle w:val="token"/>
+          <w:rFonts w:ascii="Courier New" w:hAnsi="Courier New" w:cs="Courier New"/>
+          <w:color w:val="343434"/>
+          <w:shd w:val="clear" w:color="auto" w:fill="FCFCFC"/>
+        </w:rPr>
+        <w:t>class="article-body markdown"&gt;</w:t>
+      </w:r>
+      <w:r>
+        <w:t>’ tags present</w:t>
       </w:r>
     </w:p>
     <w:p>
@@ -6015,10 +6563,10 @@
           <w:noProof/>
         </w:rPr>
         <w:drawing>
-          <wp:inline distT="0" distB="0" distL="0" distR="0" wp14:anchorId="46A4F34B" wp14:editId="76FC1E6A">
-            <wp:extent cx="5731510" cy="942975"/>
-            <wp:effectExtent l="0" t="0" r="2540" b="9525"/>
-            <wp:docPr id="50" name="Picture 50"/>
+          <wp:inline distT="0" distB="0" distL="0" distR="0" wp14:anchorId="12AE5A6B" wp14:editId="28195FFC">
+            <wp:extent cx="5731510" cy="1411605"/>
+            <wp:effectExtent l="0" t="0" r="2540" b="0"/>
+            <wp:docPr id="47" name="Picture 47"/>
             <wp:cNvGraphicFramePr>
               <a:graphicFrameLocks xmlns:a="http://schemas.openxmlformats.org/drawingml/2006/main" noChangeAspect="1"/>
             </wp:cNvGraphicFramePr>
@@ -6038,7 +6586,7 @@
                   <pic:spPr>
                     <a:xfrm>
                       <a:off x="0" y="0"/>
-                      <a:ext cx="5731510" cy="942975"/>
+                      <a:ext cx="5731510" cy="1411605"/>
                     </a:xfrm>
                     <a:prstGeom prst="rect">
                       <a:avLst/>
@@ -6051,35 +6599,16 @@
         </w:drawing>
       </w:r>
     </w:p>
-    <w:p/>
-    <w:p>
-      <w:pPr>
-        <w:pStyle w:val="ListParagraph"/>
-        <w:numPr>
-          <w:ilvl w:val="0"/>
-          <w:numId w:val="55"/>
-        </w:numPr>
-      </w:pPr>
-      <w:r>
-        <w:t>Difference between right and wrong usage of html tags</w:t>
-      </w:r>
-      <w:r>
-        <w:t>,</w:t>
-      </w:r>
-      <w:r>
-        <w:t>First one is right and second one is wrong</w:t>
-      </w:r>
-    </w:p>
     <w:p>
       <w:r>
         <w:rPr>
           <w:noProof/>
         </w:rPr>
         <w:drawing>
-          <wp:inline distT="0" distB="0" distL="0" distR="0" wp14:anchorId="51C05947" wp14:editId="54CC93BB">
-            <wp:extent cx="5731510" cy="1826260"/>
-            <wp:effectExtent l="0" t="0" r="2540" b="2540"/>
-            <wp:docPr id="51" name="Picture 51"/>
+          <wp:inline distT="0" distB="0" distL="0" distR="0" wp14:anchorId="2C74A880" wp14:editId="4F00C73B">
+            <wp:extent cx="5600700" cy="1781175"/>
+            <wp:effectExtent l="0" t="0" r="0" b="9525"/>
+            <wp:docPr id="48" name="Picture 48"/>
             <wp:cNvGraphicFramePr>
               <a:graphicFrameLocks xmlns:a="http://schemas.openxmlformats.org/drawingml/2006/main" noChangeAspect="1"/>
             </wp:cNvGraphicFramePr>
@@ -6099,7 +6628,7 @@
                   <pic:spPr>
                     <a:xfrm>
                       <a:off x="0" y="0"/>
-                      <a:ext cx="5731510" cy="1826260"/>
+                      <a:ext cx="5600700" cy="1781175"/>
                     </a:xfrm>
                     <a:prstGeom prst="rect">
                       <a:avLst/>
@@ -6112,29 +6641,184 @@
         </w:drawing>
       </w:r>
     </w:p>
-    <w:p>
-      <w:pPr>
-        <w:pStyle w:val="ListParagraph"/>
-        <w:numPr>
-          <w:ilvl w:val="0"/>
-          <w:numId w:val="55"/>
-        </w:numPr>
-      </w:pPr>
-      <w:r>
-        <w:t>Unnecessary usage of &lt;span&gt; tags</w:t>
-      </w:r>
-    </w:p>
-    <w:p>
+    <w:p/>
+    <w:p>
+      <w:pPr>
+        <w:pStyle w:val="Heading2"/>
+      </w:pPr>
+      <w:proofErr w:type="spellStart"/>
+      <w:r>
+        <w:t>KnowledgeBaseArticles</w:t>
+      </w:r>
+      <w:proofErr w:type="spellEnd"/>
+      <w:r>
+        <w:t>\Unity-Editor\Lighting</w:t>
+      </w:r>
+    </w:p>
+    <w:p/>
+    <w:p>
+      <w:pPr>
+        <w:pStyle w:val="ListParagraph"/>
+        <w:numPr>
+          <w:ilvl w:val="0"/>
+          <w:numId w:val="24"/>
+        </w:numPr>
+      </w:pPr>
+      <w:r>
+        <w:t>204837026-Lightmapping-GI-calculation-takes-a-very-long-time-</w:t>
+      </w:r>
+    </w:p>
+    <w:p>
+      <w:pPr>
+        <w:pStyle w:val="ListParagraph"/>
+        <w:numPr>
+          <w:ilvl w:val="0"/>
+          <w:numId w:val="24"/>
+        </w:numPr>
+      </w:pPr>
+      <w:r>
+        <w:t>207518996-Mixed-mode-lighting-Baked-vs-RealTime-shadows</w:t>
+      </w:r>
+    </w:p>
+    <w:p>
+      <w:pPr>
+        <w:pStyle w:val="ListParagraph"/>
+        <w:numPr>
+          <w:ilvl w:val="0"/>
+          <w:numId w:val="24"/>
+        </w:numPr>
+      </w:pPr>
+      <w:r>
+        <w:t>207820473-Mixed-mode-lighting-my-baked-objects-are-not-casting-shadows-on-RealTime-objects</w:t>
+      </w:r>
+    </w:p>
+    <w:p>
+      <w:pPr>
+        <w:pStyle w:val="ListParagraph"/>
+        <w:numPr>
+          <w:ilvl w:val="0"/>
+          <w:numId w:val="24"/>
+        </w:numPr>
+      </w:pPr>
+      <w:r>
+        <w:t>207927086-Shadows-My-Shadows-do-not-show-in-the-Editor-view-or-Game-View-</w:t>
+      </w:r>
+    </w:p>
+    <w:p>
+      <w:pPr>
+        <w:pStyle w:val="ListParagraph"/>
+        <w:numPr>
+          <w:ilvl w:val="0"/>
+          <w:numId w:val="24"/>
+        </w:numPr>
+      </w:pPr>
+      <w:r>
+        <w:t>208400853-Using-lightmaps-with-prefab-render-meshes</w:t>
+      </w:r>
+    </w:p>
+    <w:p>
+      <w:pPr>
+        <w:pStyle w:val="ListParagraph"/>
+        <w:numPr>
+          <w:ilvl w:val="0"/>
+          <w:numId w:val="24"/>
+        </w:numPr>
+      </w:pPr>
+      <w:r>
+        <w:t>208668136-How-can-I-get-the-baking-type-of-a-light-component-through-scripting-</w:t>
+      </w:r>
+    </w:p>
+    <w:p>
+      <w:pPr>
+        <w:pStyle w:val="ListParagraph"/>
+        <w:numPr>
+          <w:ilvl w:val="0"/>
+          <w:numId w:val="24"/>
+        </w:numPr>
+        <w:rPr>
+          <w:color w:val="ED7D31" w:themeColor="accent2"/>
+        </w:rPr>
+      </w:pPr>
+      <w:r>
+        <w:rPr>
+          <w:color w:val="ED7D31" w:themeColor="accent2"/>
+        </w:rPr>
+        <w:t>214718843-My-Emissive-material-shader-does-not-appear-in-the-Lightmap-</w:t>
+      </w:r>
+    </w:p>
+    <w:p>
+      <w:pPr>
+        <w:rPr>
+          <w:color w:val="ED7D31" w:themeColor="accent2"/>
+        </w:rPr>
+      </w:pPr>
+    </w:p>
+    <w:p>
+      <w:r>
+        <w:t>Problem</w:t>
+      </w:r>
+      <w:r>
+        <w:t xml:space="preserve">: </w:t>
+      </w:r>
+    </w:p>
+    <w:p>
+      <w:pPr>
+        <w:pStyle w:val="ListParagraph"/>
+        <w:numPr>
+          <w:ilvl w:val="0"/>
+          <w:numId w:val="58"/>
+        </w:numPr>
+      </w:pPr>
+      <w:r>
+        <w:t>There are numerous space</w:t>
+      </w:r>
+      <w:r>
+        <w:t>s</w:t>
+      </w:r>
+      <w:r>
+        <w:t xml:space="preserve"> between starting &lt;</w:t>
+      </w:r>
+      <w:proofErr w:type="spellStart"/>
+      <w:r>
+        <w:t>em</w:t>
+      </w:r>
+      <w:proofErr w:type="spellEnd"/>
+      <w:r>
+        <w:t>&gt; tag and next coming word</w:t>
+      </w:r>
+      <w:r>
+        <w:t>.</w:t>
+      </w:r>
+    </w:p>
+    <w:p>
+      <w:pPr>
+        <w:rPr>
+          <w:color w:val="ED7D31" w:themeColor="accent2"/>
+        </w:rPr>
+      </w:pPr>
+      <w:r>
+        <w:rPr>
+          <w:color w:val="ED7D31" w:themeColor="accent2"/>
+        </w:rPr>
+        <w:tab/>
+      </w:r>
+    </w:p>
+    <w:p>
+      <w:pPr>
+        <w:rPr>
+          <w:color w:val="ED7D31" w:themeColor="accent2"/>
+        </w:rPr>
+      </w:pPr>
       <w:r>
         <w:rPr>
           <w:noProof/>
         </w:rPr>
         <w:lastRenderedPageBreak/>
         <w:drawing>
-          <wp:inline distT="0" distB="0" distL="0" distR="0" wp14:anchorId="7788EE75" wp14:editId="23A55B54">
-            <wp:extent cx="5324475" cy="2428875"/>
-            <wp:effectExtent l="0" t="0" r="9525" b="9525"/>
-            <wp:docPr id="52" name="Picture 52"/>
+          <wp:inline distT="0" distB="0" distL="0" distR="0" wp14:anchorId="14DEFEDE" wp14:editId="3E8EC0D8">
+            <wp:extent cx="5731510" cy="3890010"/>
+            <wp:effectExtent l="0" t="0" r="2540" b="0"/>
+            <wp:docPr id="2" name="Picture 2"/>
             <wp:cNvGraphicFramePr>
               <a:graphicFrameLocks xmlns:a="http://schemas.openxmlformats.org/drawingml/2006/main" noChangeAspect="1"/>
             </wp:cNvGraphicFramePr>
@@ -6154,6 +6838,292 @@
                   <pic:spPr>
                     <a:xfrm>
                       <a:off x="0" y="0"/>
+                      <a:ext cx="5731510" cy="3890010"/>
+                    </a:xfrm>
+                    <a:prstGeom prst="rect">
+                      <a:avLst/>
+                    </a:prstGeom>
+                  </pic:spPr>
+                </pic:pic>
+              </a:graphicData>
+            </a:graphic>
+          </wp:inline>
+        </w:drawing>
+      </w:r>
+    </w:p>
+    <w:p/>
+    <w:p>
+      <w:r>
+        <w:rPr>
+          <w:noProof/>
+        </w:rPr>
+        <w:lastRenderedPageBreak/>
+        <w:drawing>
+          <wp:inline distT="0" distB="0" distL="0" distR="0" wp14:anchorId="4066CAA9" wp14:editId="32C57D99">
+            <wp:extent cx="5657850" cy="4733925"/>
+            <wp:effectExtent l="0" t="0" r="0" b="9525"/>
+            <wp:docPr id="8" name="Picture 8"/>
+            <wp:cNvGraphicFramePr>
+              <a:graphicFrameLocks xmlns:a="http://schemas.openxmlformats.org/drawingml/2006/main" noChangeAspect="1"/>
+            </wp:cNvGraphicFramePr>
+            <a:graphic xmlns:a="http://schemas.openxmlformats.org/drawingml/2006/main">
+              <a:graphicData uri="http://schemas.openxmlformats.org/drawingml/2006/picture">
+                <pic:pic xmlns:pic="http://schemas.openxmlformats.org/drawingml/2006/picture">
+                  <pic:nvPicPr>
+                    <pic:cNvPr id="1" name=""/>
+                    <pic:cNvPicPr/>
+                  </pic:nvPicPr>
+                  <pic:blipFill>
+                    <a:blip r:embed="rId54"/>
+                    <a:stretch>
+                      <a:fillRect/>
+                    </a:stretch>
+                  </pic:blipFill>
+                  <pic:spPr>
+                    <a:xfrm>
+                      <a:off x="0" y="0"/>
+                      <a:ext cx="5657850" cy="4733925"/>
+                    </a:xfrm>
+                    <a:prstGeom prst="rect">
+                      <a:avLst/>
+                    </a:prstGeom>
+                  </pic:spPr>
+                </pic:pic>
+              </a:graphicData>
+            </a:graphic>
+          </wp:inline>
+        </w:drawing>
+      </w:r>
+    </w:p>
+    <w:p/>
+    <w:p/>
+    <w:p>
+      <w:pPr>
+        <w:pStyle w:val="Heading3"/>
+      </w:pPr>
+      <w:r>
+        <w:t>Findings</w:t>
+      </w:r>
+    </w:p>
+    <w:p/>
+    <w:p>
+      <w:pPr>
+        <w:pStyle w:val="ListParagraph"/>
+        <w:numPr>
+          <w:ilvl w:val="0"/>
+          <w:numId w:val="55"/>
+        </w:numPr>
+      </w:pPr>
+      <w:r>
+        <w:t>Wrong use of &lt;strong&gt; tags</w:t>
+      </w:r>
+    </w:p>
+    <w:p>
+      <w:r>
+        <w:rPr>
+          <w:noProof/>
+        </w:rPr>
+        <w:drawing>
+          <wp:inline distT="0" distB="0" distL="0" distR="0" wp14:anchorId="76C188C3" wp14:editId="32809BAF">
+            <wp:extent cx="5731510" cy="1175385"/>
+            <wp:effectExtent l="0" t="0" r="2540" b="5715"/>
+            <wp:docPr id="49" name="Picture 49"/>
+            <wp:cNvGraphicFramePr>
+              <a:graphicFrameLocks xmlns:a="http://schemas.openxmlformats.org/drawingml/2006/main" noChangeAspect="1"/>
+            </wp:cNvGraphicFramePr>
+            <a:graphic xmlns:a="http://schemas.openxmlformats.org/drawingml/2006/main">
+              <a:graphicData uri="http://schemas.openxmlformats.org/drawingml/2006/picture">
+                <pic:pic xmlns:pic="http://schemas.openxmlformats.org/drawingml/2006/picture">
+                  <pic:nvPicPr>
+                    <pic:cNvPr id="1" name=""/>
+                    <pic:cNvPicPr/>
+                  </pic:nvPicPr>
+                  <pic:blipFill>
+                    <a:blip r:embed="rId55"/>
+                    <a:stretch>
+                      <a:fillRect/>
+                    </a:stretch>
+                  </pic:blipFill>
+                  <pic:spPr>
+                    <a:xfrm>
+                      <a:off x="0" y="0"/>
+                      <a:ext cx="5731510" cy="1175385"/>
+                    </a:xfrm>
+                    <a:prstGeom prst="rect">
+                      <a:avLst/>
+                    </a:prstGeom>
+                  </pic:spPr>
+                </pic:pic>
+              </a:graphicData>
+            </a:graphic>
+          </wp:inline>
+        </w:drawing>
+      </w:r>
+    </w:p>
+    <w:p/>
+    <w:p>
+      <w:pPr>
+        <w:pStyle w:val="ListParagraph"/>
+        <w:numPr>
+          <w:ilvl w:val="0"/>
+          <w:numId w:val="55"/>
+        </w:numPr>
+      </w:pPr>
+      <w:r>
+        <w:t>Use of unnecessary</w:t>
+      </w:r>
+      <w:r>
+        <w:t xml:space="preserve"> html</w:t>
+      </w:r>
+      <w:r>
+        <w:t xml:space="preserve"> tags</w:t>
+      </w:r>
+    </w:p>
+    <w:p>
+      <w:r>
+        <w:rPr>
+          <w:noProof/>
+        </w:rPr>
+        <w:lastRenderedPageBreak/>
+        <w:drawing>
+          <wp:inline distT="0" distB="0" distL="0" distR="0" wp14:anchorId="46A4F34B" wp14:editId="76FC1E6A">
+            <wp:extent cx="5731510" cy="942975"/>
+            <wp:effectExtent l="0" t="0" r="2540" b="9525"/>
+            <wp:docPr id="50" name="Picture 50"/>
+            <wp:cNvGraphicFramePr>
+              <a:graphicFrameLocks xmlns:a="http://schemas.openxmlformats.org/drawingml/2006/main" noChangeAspect="1"/>
+            </wp:cNvGraphicFramePr>
+            <a:graphic xmlns:a="http://schemas.openxmlformats.org/drawingml/2006/main">
+              <a:graphicData uri="http://schemas.openxmlformats.org/drawingml/2006/picture">
+                <pic:pic xmlns:pic="http://schemas.openxmlformats.org/drawingml/2006/picture">
+                  <pic:nvPicPr>
+                    <pic:cNvPr id="1" name=""/>
+                    <pic:cNvPicPr/>
+                  </pic:nvPicPr>
+                  <pic:blipFill>
+                    <a:blip r:embed="rId56"/>
+                    <a:stretch>
+                      <a:fillRect/>
+                    </a:stretch>
+                  </pic:blipFill>
+                  <pic:spPr>
+                    <a:xfrm>
+                      <a:off x="0" y="0"/>
+                      <a:ext cx="5731510" cy="942975"/>
+                    </a:xfrm>
+                    <a:prstGeom prst="rect">
+                      <a:avLst/>
+                    </a:prstGeom>
+                  </pic:spPr>
+                </pic:pic>
+              </a:graphicData>
+            </a:graphic>
+          </wp:inline>
+        </w:drawing>
+      </w:r>
+    </w:p>
+    <w:p/>
+    <w:p>
+      <w:pPr>
+        <w:pStyle w:val="ListParagraph"/>
+        <w:numPr>
+          <w:ilvl w:val="0"/>
+          <w:numId w:val="55"/>
+        </w:numPr>
+      </w:pPr>
+      <w:r>
+        <w:t>Difference between right and wrong usage of html tags</w:t>
+      </w:r>
+      <w:r>
+        <w:t>,</w:t>
+      </w:r>
+      <w:r>
+        <w:t>First one is right and second one is wrong</w:t>
+      </w:r>
+    </w:p>
+    <w:p>
+      <w:r>
+        <w:rPr>
+          <w:noProof/>
+        </w:rPr>
+        <w:drawing>
+          <wp:inline distT="0" distB="0" distL="0" distR="0" wp14:anchorId="51C05947" wp14:editId="54CC93BB">
+            <wp:extent cx="5731510" cy="1826260"/>
+            <wp:effectExtent l="0" t="0" r="2540" b="2540"/>
+            <wp:docPr id="51" name="Picture 51"/>
+            <wp:cNvGraphicFramePr>
+              <a:graphicFrameLocks xmlns:a="http://schemas.openxmlformats.org/drawingml/2006/main" noChangeAspect="1"/>
+            </wp:cNvGraphicFramePr>
+            <a:graphic xmlns:a="http://schemas.openxmlformats.org/drawingml/2006/main">
+              <a:graphicData uri="http://schemas.openxmlformats.org/drawingml/2006/picture">
+                <pic:pic xmlns:pic="http://schemas.openxmlformats.org/drawingml/2006/picture">
+                  <pic:nvPicPr>
+                    <pic:cNvPr id="1" name=""/>
+                    <pic:cNvPicPr/>
+                  </pic:nvPicPr>
+                  <pic:blipFill>
+                    <a:blip r:embed="rId57"/>
+                    <a:stretch>
+                      <a:fillRect/>
+                    </a:stretch>
+                  </pic:blipFill>
+                  <pic:spPr>
+                    <a:xfrm>
+                      <a:off x="0" y="0"/>
+                      <a:ext cx="5731510" cy="1826260"/>
+                    </a:xfrm>
+                    <a:prstGeom prst="rect">
+                      <a:avLst/>
+                    </a:prstGeom>
+                  </pic:spPr>
+                </pic:pic>
+              </a:graphicData>
+            </a:graphic>
+          </wp:inline>
+        </w:drawing>
+      </w:r>
+    </w:p>
+    <w:p>
+      <w:pPr>
+        <w:pStyle w:val="ListParagraph"/>
+        <w:numPr>
+          <w:ilvl w:val="0"/>
+          <w:numId w:val="55"/>
+        </w:numPr>
+      </w:pPr>
+      <w:r>
+        <w:t>Unnecessary usage of &lt;span&gt; tags</w:t>
+      </w:r>
+    </w:p>
+    <w:p>
+      <w:r>
+        <w:rPr>
+          <w:noProof/>
+        </w:rPr>
+        <w:drawing>
+          <wp:inline distT="0" distB="0" distL="0" distR="0" wp14:anchorId="7788EE75" wp14:editId="23A55B54">
+            <wp:extent cx="5324475" cy="2428875"/>
+            <wp:effectExtent l="0" t="0" r="9525" b="9525"/>
+            <wp:docPr id="52" name="Picture 52"/>
+            <wp:cNvGraphicFramePr>
+              <a:graphicFrameLocks xmlns:a="http://schemas.openxmlformats.org/drawingml/2006/main" noChangeAspect="1"/>
+            </wp:cNvGraphicFramePr>
+            <a:graphic xmlns:a="http://schemas.openxmlformats.org/drawingml/2006/main">
+              <a:graphicData uri="http://schemas.openxmlformats.org/drawingml/2006/picture">
+                <pic:pic xmlns:pic="http://schemas.openxmlformats.org/drawingml/2006/picture">
+                  <pic:nvPicPr>
+                    <pic:cNvPr id="1" name=""/>
+                    <pic:cNvPicPr/>
+                  </pic:nvPicPr>
+                  <pic:blipFill>
+                    <a:blip r:embed="rId58"/>
+                    <a:stretch>
+                      <a:fillRect/>
+                    </a:stretch>
+                  </pic:blipFill>
+                  <pic:spPr>
+                    <a:xfrm>
+                      <a:off x="0" y="0"/>
                       <a:ext cx="5324475" cy="2428875"/>
                     </a:xfrm>
                     <a:prstGeom prst="rect">
@@ -6172,8 +7142,13 @@
       <w:pPr>
         <w:pStyle w:val="Heading2"/>
       </w:pPr>
-      <w:r>
-        <w:t>KnowledgeBaseArticles\Unity-Editor\PC Standalone</w:t>
+      <w:proofErr w:type="spellStart"/>
+      <w:r>
+        <w:t>KnowledgeBaseArticles</w:t>
+      </w:r>
+      <w:proofErr w:type="spellEnd"/>
+      <w:r>
+        <w:t>\Unity-Editor\PC Standalone</w:t>
       </w:r>
       <w:r>
         <w:br/>
@@ -6198,6 +7173,33 @@
       </w:r>
     </w:p>
     <w:p>
+      <w:r>
+        <w:t>Problem</w:t>
+      </w:r>
+      <w:r>
+        <w:t xml:space="preserve">: </w:t>
+      </w:r>
+    </w:p>
+    <w:p>
+      <w:pPr>
+        <w:pStyle w:val="ListParagraph"/>
+        <w:numPr>
+          <w:ilvl w:val="0"/>
+          <w:numId w:val="58"/>
+        </w:numPr>
+      </w:pPr>
+      <w:r>
+        <w:t>Proper spacing and paragraph tags are missing for titles like ‘Symptoms, Cause’</w:t>
+      </w:r>
+    </w:p>
+    <w:p>
+      <w:pPr>
+        <w:rPr>
+          <w:color w:val="ED7D31" w:themeColor="accent2"/>
+        </w:rPr>
+      </w:pPr>
+    </w:p>
+    <w:p>
       <w:pPr>
         <w:pStyle w:val="ListParagraph"/>
         <w:numPr>
@@ -6215,13 +7217,66 @@
         <w:t>212792423-Why-I-am-getting-a-StartAsync-error-running-my-app-that-uses-Windows-Speech-</w:t>
       </w:r>
     </w:p>
+    <w:p>
+      <w:r>
+        <w:lastRenderedPageBreak/>
+        <w:t>Problem</w:t>
+      </w:r>
+      <w:r>
+        <w:t xml:space="preserve">: </w:t>
+      </w:r>
+    </w:p>
+    <w:p>
+      <w:pPr>
+        <w:pStyle w:val="ListParagraph"/>
+        <w:numPr>
+          <w:ilvl w:val="0"/>
+          <w:numId w:val="58"/>
+        </w:numPr>
+      </w:pPr>
+      <w:r>
+        <w:t>There should not be any paragraph tags after just starting &lt;li&gt; tags</w:t>
+      </w:r>
+    </w:p>
+    <w:p>
+      <w:pPr>
+        <w:pStyle w:val="ListParagraph"/>
+        <w:numPr>
+          <w:ilvl w:val="0"/>
+          <w:numId w:val="58"/>
+        </w:numPr>
+      </w:pPr>
+      <w:r>
+        <w:t>&lt;</w:t>
+      </w:r>
+      <w:proofErr w:type="spellStart"/>
+      <w:r>
+        <w:t>em</w:t>
+      </w:r>
+      <w:proofErr w:type="spellEnd"/>
+      <w:r>
+        <w:t>&gt; tag is starting with space.</w:t>
+      </w:r>
+    </w:p>
+    <w:p>
+      <w:pPr>
+        <w:rPr>
+          <w:color w:val="ED7D31" w:themeColor="accent2"/>
+        </w:rPr>
+      </w:pPr>
+    </w:p>
     <w:p/>
     <w:p>
       <w:pPr>
         <w:pStyle w:val="Heading2"/>
       </w:pPr>
-      <w:r>
-        <w:t>KnowledgeBaseArticles\Unity-Editor\Performance</w:t>
+      <w:proofErr w:type="spellStart"/>
+      <w:r>
+        <w:t>KnowledgeBaseArticles</w:t>
+      </w:r>
+      <w:proofErr w:type="spellEnd"/>
+      <w:r>
+        <w:t>\Unity-Editor\Performance</w:t>
       </w:r>
     </w:p>
     <w:p/>
@@ -6247,9 +7302,19 @@
       <w:pPr>
         <w:pStyle w:val="Heading2"/>
       </w:pPr>
-      <w:r>
-        <w:t>KnowledgeBaseArticles\Unity-Editor\Shaders</w:t>
-      </w:r>
+      <w:proofErr w:type="spellStart"/>
+      <w:r>
+        <w:t>KnowledgeBaseArticles</w:t>
+      </w:r>
+      <w:proofErr w:type="spellEnd"/>
+      <w:r>
+        <w:t>\Unity-Editor\</w:t>
+      </w:r>
+      <w:proofErr w:type="spellStart"/>
+      <w:r>
+        <w:t>Shaders</w:t>
+      </w:r>
+      <w:proofErr w:type="spellEnd"/>
     </w:p>
     <w:p/>
     <w:p>
@@ -6271,6 +7336,39 @@
       </w:r>
     </w:p>
     <w:p>
+      <w:r>
+        <w:t>Problem</w:t>
+      </w:r>
+      <w:r>
+        <w:t xml:space="preserve">: </w:t>
+      </w:r>
+    </w:p>
+    <w:p>
+      <w:pPr>
+        <w:pStyle w:val="ListParagraph"/>
+        <w:numPr>
+          <w:ilvl w:val="0"/>
+          <w:numId w:val="58"/>
+        </w:numPr>
+      </w:pPr>
+      <w:r>
+        <w:t>Paragraph tags are missing in titles like ‘Symptoms and Cause</w:t>
+      </w:r>
+      <w:r>
+        <w:t xml:space="preserve"> and other titles too</w:t>
+      </w:r>
+      <w:r>
+        <w:t>’</w:t>
+      </w:r>
+    </w:p>
+    <w:p>
+      <w:pPr>
+        <w:rPr>
+          <w:color w:val="ED7D31" w:themeColor="accent2"/>
+        </w:rPr>
+      </w:pPr>
+    </w:p>
+    <w:p>
       <w:pPr>
         <w:pStyle w:val="ListParagraph"/>
         <w:numPr>
@@ -6289,6 +7387,62 @@
       </w:r>
     </w:p>
     <w:p>
+      <w:r>
+        <w:t>Problem</w:t>
+      </w:r>
+      <w:r>
+        <w:t xml:space="preserve">: </w:t>
+      </w:r>
+    </w:p>
+    <w:p>
+      <w:pPr>
+        <w:pStyle w:val="ListParagraph"/>
+        <w:numPr>
+          <w:ilvl w:val="0"/>
+          <w:numId w:val="58"/>
+        </w:numPr>
+      </w:pPr>
+      <w:r>
+        <w:t xml:space="preserve">‘More </w:t>
+      </w:r>
+      <w:r>
+        <w:t>Information</w:t>
+      </w:r>
+      <w:r>
+        <w:t>’</w:t>
+      </w:r>
+      <w:r>
+        <w:t xml:space="preserve"> title and its content is wrapped in one single paragraph tag, it should be two separate paragraph tags. One paragraph tag for title and one for content.</w:t>
+      </w:r>
+    </w:p>
+    <w:p>
+      <w:pPr>
+        <w:pStyle w:val="ListParagraph"/>
+        <w:numPr>
+          <w:ilvl w:val="0"/>
+          <w:numId w:val="58"/>
+        </w:numPr>
+      </w:pPr>
+      <w:r>
+        <w:t>There is &lt;</w:t>
+      </w:r>
+      <w:proofErr w:type="spellStart"/>
+      <w:r>
+        <w:t>br</w:t>
+      </w:r>
+      <w:proofErr w:type="spellEnd"/>
+      <w:r>
+        <w:t>&gt; tag is used after &lt;strong&gt; tag in title ‘More Information’.</w:t>
+      </w:r>
+    </w:p>
+    <w:p>
+      <w:pPr>
+        <w:rPr>
+          <w:color w:val="ED7D31" w:themeColor="accent2"/>
+        </w:rPr>
+      </w:pPr>
+    </w:p>
+    <w:p>
       <w:pPr>
         <w:pStyle w:val="ListParagraph"/>
         <w:numPr>
@@ -6307,6 +7461,39 @@
       </w:r>
     </w:p>
     <w:p>
+      <w:r>
+        <w:t>Problem</w:t>
+      </w:r>
+      <w:r>
+        <w:t xml:space="preserve">: </w:t>
+      </w:r>
+    </w:p>
+    <w:p>
+      <w:pPr>
+        <w:pStyle w:val="ListParagraph"/>
+        <w:numPr>
+          <w:ilvl w:val="0"/>
+          <w:numId w:val="58"/>
+        </w:numPr>
+      </w:pPr>
+      <w:r>
+        <w:t>Paragraph tags are missing in titles like ‘Symptoms and Cause</w:t>
+      </w:r>
+      <w:r>
+        <w:t xml:space="preserve"> and other titles too</w:t>
+      </w:r>
+      <w:r>
+        <w:t>’</w:t>
+      </w:r>
+    </w:p>
+    <w:p>
+      <w:pPr>
+        <w:rPr>
+          <w:color w:val="ED7D31" w:themeColor="accent2"/>
+        </w:rPr>
+      </w:pPr>
+    </w:p>
+    <w:p>
       <w:pPr>
         <w:pStyle w:val="ListParagraph"/>
         <w:numPr>
@@ -6324,7 +7511,15 @@
         <w:pStyle w:val="Heading2"/>
       </w:pPr>
       <w:r>
-        <w:t xml:space="preserve"> KnowledgeBaseArticles\Unity-Editor\Shuriken- Particles</w:t>
+        <w:t xml:space="preserve"> </w:t>
+      </w:r>
+      <w:proofErr w:type="spellStart"/>
+      <w:r>
+        <w:t>KnowledgeBaseArticles</w:t>
+      </w:r>
+      <w:proofErr w:type="spellEnd"/>
+      <w:r>
+        <w:t>\Unity-Editor\Shuriken- Particles</w:t>
       </w:r>
     </w:p>
     <w:p/>
@@ -6347,6 +7542,39 @@
       </w:r>
     </w:p>
     <w:p>
+      <w:r>
+        <w:t>Problem</w:t>
+      </w:r>
+      <w:r>
+        <w:t xml:space="preserve">: </w:t>
+      </w:r>
+    </w:p>
+    <w:p>
+      <w:pPr>
+        <w:pStyle w:val="ListParagraph"/>
+        <w:numPr>
+          <w:ilvl w:val="0"/>
+          <w:numId w:val="58"/>
+        </w:numPr>
+      </w:pPr>
+      <w:r>
+        <w:t>Paragraph tags are missing in titles like ‘Symptoms and Cause</w:t>
+      </w:r>
+      <w:r>
+        <w:t xml:space="preserve"> and other titles too</w:t>
+      </w:r>
+      <w:r>
+        <w:t>’</w:t>
+      </w:r>
+    </w:p>
+    <w:p>
+      <w:pPr>
+        <w:rPr>
+          <w:color w:val="ED7D31" w:themeColor="accent2"/>
+        </w:rPr>
+      </w:pPr>
+    </w:p>
+    <w:p>
       <w:pPr>
         <w:pStyle w:val="ListParagraph"/>
         <w:numPr>
@@ -6355,6 +7583,7 @@
         </w:numPr>
       </w:pPr>
       <w:r>
+        <w:lastRenderedPageBreak/>
         <w:t>208982486-I-need-two-particle-systems-to-behave-identically-to-each-other</w:t>
       </w:r>
     </w:p>
@@ -6363,8 +7592,13 @@
       <w:pPr>
         <w:pStyle w:val="Heading2"/>
       </w:pPr>
-      <w:r>
-        <w:t>KnowledgeBaseArticles\Unity-Editor\Terrain</w:t>
+      <w:proofErr w:type="spellStart"/>
+      <w:r>
+        <w:t>KnowledgeBaseArticles</w:t>
+      </w:r>
+      <w:proofErr w:type="spellEnd"/>
+      <w:r>
+        <w:t>\Unity-Editor\Terrain</w:t>
       </w:r>
     </w:p>
     <w:p/>
@@ -6386,13 +7620,59 @@
         <w:t>208820266-How-can-I-add-a-seasonal-flare-to-my-trees-</w:t>
       </w:r>
     </w:p>
+    <w:p>
+      <w:r>
+        <w:t>Problem</w:t>
+      </w:r>
+      <w:r>
+        <w:t xml:space="preserve">: </w:t>
+      </w:r>
+    </w:p>
+    <w:p>
+      <w:pPr>
+        <w:pStyle w:val="ListParagraph"/>
+        <w:numPr>
+          <w:ilvl w:val="0"/>
+          <w:numId w:val="58"/>
+        </w:numPr>
+      </w:pPr>
+      <w:r>
+        <w:t>Paragraph tags are missing in titles like ‘Symptoms and Cause</w:t>
+      </w:r>
+      <w:r>
+        <w:t xml:space="preserve"> and other titles too</w:t>
+      </w:r>
+      <w:r>
+        <w:t>’</w:t>
+      </w:r>
+    </w:p>
+    <w:p>
+      <w:pPr>
+        <w:rPr>
+          <w:color w:val="ED7D31" w:themeColor="accent2"/>
+        </w:rPr>
+      </w:pPr>
+    </w:p>
     <w:p/>
     <w:p>
       <w:pPr>
         <w:pStyle w:val="Heading2"/>
       </w:pPr>
-      <w:r>
-        <w:t>KnowledgeBaseArticles\Unity-Editor\UnityScript Compiler Errors</w:t>
+      <w:proofErr w:type="spellStart"/>
+      <w:r>
+        <w:t>KnowledgeBaseArticles</w:t>
+      </w:r>
+      <w:proofErr w:type="spellEnd"/>
+      <w:r>
+        <w:t>\Unity-Editor\</w:t>
+      </w:r>
+      <w:proofErr w:type="spellStart"/>
+      <w:r>
+        <w:t>UnityScript</w:t>
+      </w:r>
+      <w:proofErr w:type="spellEnd"/>
+      <w:r>
+        <w:t xml:space="preserve"> Compiler Errors</w:t>
       </w:r>
     </w:p>
     <w:p/>
@@ -6415,6 +7695,27 @@
       </w:r>
     </w:p>
     <w:p>
+      <w:r>
+        <w:t>Problem</w:t>
+      </w:r>
+      <w:r>
+        <w:t xml:space="preserve">: </w:t>
+      </w:r>
+    </w:p>
+    <w:p>
+      <w:pPr>
+        <w:pStyle w:val="ListParagraph"/>
+        <w:numPr>
+          <w:ilvl w:val="0"/>
+          <w:numId w:val="58"/>
+        </w:numPr>
+      </w:pPr>
+      <w:r>
+        <w:t>Paragraph tags are missing in titles like ‘Symptoms and Cause’</w:t>
+      </w:r>
+    </w:p>
+    <w:p/>
+    <w:p>
       <w:pPr>
         <w:pStyle w:val="ListParagraph"/>
         <w:numPr>
@@ -6432,14 +7733,51 @@
         <w:t>208456906-Excluding-Scripts-and-Assets-from-builds</w:t>
       </w:r>
     </w:p>
+    <w:p>
+      <w:r>
+        <w:t>Problem</w:t>
+      </w:r>
+      <w:r>
+        <w:t xml:space="preserve">: </w:t>
+      </w:r>
+    </w:p>
+    <w:p>
+      <w:pPr>
+        <w:pStyle w:val="ListParagraph"/>
+        <w:numPr>
+          <w:ilvl w:val="0"/>
+          <w:numId w:val="58"/>
+        </w:numPr>
+      </w:pPr>
+      <w:r>
+        <w:t>Paragraph tags are missing in titles like ‘Symptoms and Cause’</w:t>
+      </w:r>
+    </w:p>
+    <w:p>
+      <w:pPr>
+        <w:rPr>
+          <w:color w:val="ED7D31" w:themeColor="accent2"/>
+        </w:rPr>
+      </w:pPr>
+    </w:p>
     <w:p/>
     <w:p>
       <w:pPr>
         <w:pStyle w:val="Heading2"/>
       </w:pPr>
-      <w:r>
-        <w:t>KnowledgeBaseArticles\Unity-Editor\WebGL</w:t>
-      </w:r>
+      <w:proofErr w:type="spellStart"/>
+      <w:r>
+        <w:t>KnowledgeBaseArticles</w:t>
+      </w:r>
+      <w:proofErr w:type="spellEnd"/>
+      <w:r>
+        <w:t>\Unity-Editor\</w:t>
+      </w:r>
+      <w:proofErr w:type="spellStart"/>
+      <w:r>
+        <w:t>WebGL</w:t>
+      </w:r>
+      <w:proofErr w:type="spellEnd"/>
     </w:p>
     <w:p/>
     <w:p>
@@ -6458,6 +7796,26 @@
           <w:color w:val="ED7D31" w:themeColor="accent2"/>
         </w:rPr>
         <w:t>214948483-WebGL-looks-wrong-on-High-resolutions-Retina-</w:t>
+      </w:r>
+    </w:p>
+    <w:p>
+      <w:r>
+        <w:t>Problem</w:t>
+      </w:r>
+      <w:r>
+        <w:t xml:space="preserve">: </w:t>
+      </w:r>
+    </w:p>
+    <w:p>
+      <w:pPr>
+        <w:pStyle w:val="ListParagraph"/>
+        <w:numPr>
+          <w:ilvl w:val="0"/>
+          <w:numId w:val="58"/>
+        </w:numPr>
+      </w:pPr>
+      <w:r>
+        <w:t>Canvas and other html tags are being used in article to display sample code block, which is not able to convert in markdown format correctly.</w:t>
       </w:r>
     </w:p>
     <w:p/>
@@ -6479,7 +7837,7 @@
           <w:numId w:val="56"/>
         </w:numPr>
       </w:pPr>
-      <w:hyperlink r:id="rId54" w:history="1">
+      <w:hyperlink r:id="rId59" w:history="1">
         <w:r>
           <w:rPr>
             <w:rStyle w:val="Hyperlink"/>
@@ -6494,13 +7852,11 @@
         <w:pStyle w:val="Heading2"/>
       </w:pPr>
       <w:r>
+        <w:lastRenderedPageBreak/>
         <w:t>Related Notes</w:t>
       </w:r>
     </w:p>
-    <w:p>
-      <w:bookmarkStart w:id="0" w:name="_GoBack"/>
-      <w:bookmarkEnd w:id="0"/>
-    </w:p>
+    <w:p/>
     <w:p>
       <w:pPr>
         <w:pStyle w:val="ListParagraph"/>
@@ -6510,7 +7866,23 @@
         </w:numPr>
       </w:pPr>
       <w:r>
-        <w:t>We can replace ‘*’ in html with ‘&amp;ast;’ , so when html will converted to markdown it will retain this and again when we will convert markdown to html it will work fine.</w:t>
+        <w:t>We can replace ‘*’ in html with ‘&amp;</w:t>
+      </w:r>
+      <w:proofErr w:type="spellStart"/>
+      <w:r>
+        <w:t>ast</w:t>
+      </w:r>
+      <w:proofErr w:type="spellEnd"/>
+      <w:r>
+        <w:t>;</w:t>
+      </w:r>
+      <w:proofErr w:type="gramStart"/>
+      <w:r>
+        <w:t>’ ,</w:t>
+      </w:r>
+      <w:proofErr w:type="gramEnd"/>
+      <w:r>
+        <w:t xml:space="preserve"> so when html will converted to markdown it will retain this and again when we will convert markdown to html it will work fine.</w:t>
       </w:r>
     </w:p>
     <w:p/>
@@ -9576,6 +10948,95 @@
     </w:lvl>
   </w:abstractNum>
   <w:abstractNum w:abstractNumId="34" w15:restartNumberingAfterBreak="0">
+    <w:nsid w:val="49A87AF1"/>
+    <w:multiLevelType w:val="hybridMultilevel"/>
+    <w:tmpl w:val="A734E6F0"/>
+    <w:lvl w:ilvl="0" w:tplc="40090001">
+      <w:start w:val="1"/>
+      <w:numFmt w:val="bullet"/>
+      <w:lvlText w:val=""/>
+      <w:lvlJc w:val="left"/>
+      <w:pPr>
+        <w:ind w:left="720" w:hanging="360"/>
+      </w:pPr>
+      <w:rPr>
+        <w:rFonts w:ascii="Symbol" w:hAnsi="Symbol" w:hint="default"/>
+      </w:rPr>
+    </w:lvl>
+    <w:lvl w:ilvl="1" w:tplc="40090019" w:tentative="1">
+      <w:start w:val="1"/>
+      <w:numFmt w:val="lowerLetter"/>
+      <w:lvlText w:val="%2."/>
+      <w:lvlJc w:val="left"/>
+      <w:pPr>
+        <w:ind w:left="1440" w:hanging="360"/>
+      </w:pPr>
+    </w:lvl>
+    <w:lvl w:ilvl="2" w:tplc="4009001B" w:tentative="1">
+      <w:start w:val="1"/>
+      <w:numFmt w:val="lowerRoman"/>
+      <w:lvlText w:val="%3."/>
+      <w:lvlJc w:val="right"/>
+      <w:pPr>
+        <w:ind w:left="2160" w:hanging="180"/>
+      </w:pPr>
+    </w:lvl>
+    <w:lvl w:ilvl="3" w:tplc="4009000F" w:tentative="1">
+      <w:start w:val="1"/>
+      <w:numFmt w:val="decimal"/>
+      <w:lvlText w:val="%4."/>
+      <w:lvlJc w:val="left"/>
+      <w:pPr>
+        <w:ind w:left="2880" w:hanging="360"/>
+      </w:pPr>
+    </w:lvl>
+    <w:lvl w:ilvl="4" w:tplc="40090019" w:tentative="1">
+      <w:start w:val="1"/>
+      <w:numFmt w:val="lowerLetter"/>
+      <w:lvlText w:val="%5."/>
+      <w:lvlJc w:val="left"/>
+      <w:pPr>
+        <w:ind w:left="3600" w:hanging="360"/>
+      </w:pPr>
+    </w:lvl>
+    <w:lvl w:ilvl="5" w:tplc="4009001B" w:tentative="1">
+      <w:start w:val="1"/>
+      <w:numFmt w:val="lowerRoman"/>
+      <w:lvlText w:val="%6."/>
+      <w:lvlJc w:val="right"/>
+      <w:pPr>
+        <w:ind w:left="4320" w:hanging="180"/>
+      </w:pPr>
+    </w:lvl>
+    <w:lvl w:ilvl="6" w:tplc="4009000F" w:tentative="1">
+      <w:start w:val="1"/>
+      <w:numFmt w:val="decimal"/>
+      <w:lvlText w:val="%7."/>
+      <w:lvlJc w:val="left"/>
+      <w:pPr>
+        <w:ind w:left="5040" w:hanging="360"/>
+      </w:pPr>
+    </w:lvl>
+    <w:lvl w:ilvl="7" w:tplc="40090019" w:tentative="1">
+      <w:start w:val="1"/>
+      <w:numFmt w:val="lowerLetter"/>
+      <w:lvlText w:val="%8."/>
+      <w:lvlJc w:val="left"/>
+      <w:pPr>
+        <w:ind w:left="5760" w:hanging="360"/>
+      </w:pPr>
+    </w:lvl>
+    <w:lvl w:ilvl="8" w:tplc="4009001B" w:tentative="1">
+      <w:start w:val="1"/>
+      <w:numFmt w:val="lowerRoman"/>
+      <w:lvlText w:val="%9."/>
+      <w:lvlJc w:val="right"/>
+      <w:pPr>
+        <w:ind w:left="6480" w:hanging="180"/>
+      </w:pPr>
+    </w:lvl>
+  </w:abstractNum>
+  <w:abstractNum w:abstractNumId="35" w15:restartNumberingAfterBreak="0">
     <w:nsid w:val="4AD3382C"/>
     <w:multiLevelType w:val="hybridMultilevel"/>
     <w:tmpl w:val="C9D69E02"/>
@@ -9664,7 +11125,7 @@
       </w:pPr>
     </w:lvl>
   </w:abstractNum>
-  <w:abstractNum w:abstractNumId="35" w15:restartNumberingAfterBreak="0">
+  <w:abstractNum w:abstractNumId="36" w15:restartNumberingAfterBreak="0">
     <w:nsid w:val="4DB2727F"/>
     <w:multiLevelType w:val="hybridMultilevel"/>
     <w:tmpl w:val="78CEF306"/>
@@ -9753,7 +11214,7 @@
       </w:pPr>
     </w:lvl>
   </w:abstractNum>
-  <w:abstractNum w:abstractNumId="36" w15:restartNumberingAfterBreak="0">
+  <w:abstractNum w:abstractNumId="37" w15:restartNumberingAfterBreak="0">
     <w:nsid w:val="50935F7B"/>
     <w:multiLevelType w:val="hybridMultilevel"/>
     <w:tmpl w:val="F92A4494"/>
@@ -9842,7 +11303,7 @@
       </w:pPr>
     </w:lvl>
   </w:abstractNum>
-  <w:abstractNum w:abstractNumId="37" w15:restartNumberingAfterBreak="0">
+  <w:abstractNum w:abstractNumId="38" w15:restartNumberingAfterBreak="0">
     <w:nsid w:val="53813CED"/>
     <w:multiLevelType w:val="hybridMultilevel"/>
     <w:tmpl w:val="0C70963C"/>
@@ -9931,7 +11392,7 @@
       </w:pPr>
     </w:lvl>
   </w:abstractNum>
-  <w:abstractNum w:abstractNumId="38" w15:restartNumberingAfterBreak="0">
+  <w:abstractNum w:abstractNumId="39" w15:restartNumberingAfterBreak="0">
     <w:nsid w:val="5640183A"/>
     <w:multiLevelType w:val="hybridMultilevel"/>
     <w:tmpl w:val="C8C82A92"/>
@@ -10020,7 +11481,7 @@
       </w:pPr>
     </w:lvl>
   </w:abstractNum>
-  <w:abstractNum w:abstractNumId="39" w15:restartNumberingAfterBreak="0">
+  <w:abstractNum w:abstractNumId="40" w15:restartNumberingAfterBreak="0">
     <w:nsid w:val="57634508"/>
     <w:multiLevelType w:val="hybridMultilevel"/>
     <w:tmpl w:val="53462598"/>
@@ -10109,7 +11570,7 @@
       </w:pPr>
     </w:lvl>
   </w:abstractNum>
-  <w:abstractNum w:abstractNumId="40" w15:restartNumberingAfterBreak="0">
+  <w:abstractNum w:abstractNumId="41" w15:restartNumberingAfterBreak="0">
     <w:nsid w:val="57E11E9F"/>
     <w:multiLevelType w:val="hybridMultilevel"/>
     <w:tmpl w:val="F11C6BF4"/>
@@ -10198,7 +11659,7 @@
       </w:pPr>
     </w:lvl>
   </w:abstractNum>
-  <w:abstractNum w:abstractNumId="41" w15:restartNumberingAfterBreak="0">
+  <w:abstractNum w:abstractNumId="42" w15:restartNumberingAfterBreak="0">
     <w:nsid w:val="5B5460D8"/>
     <w:multiLevelType w:val="hybridMultilevel"/>
     <w:tmpl w:val="68061816"/>
@@ -10287,7 +11748,7 @@
       </w:pPr>
     </w:lvl>
   </w:abstractNum>
-  <w:abstractNum w:abstractNumId="42" w15:restartNumberingAfterBreak="0">
+  <w:abstractNum w:abstractNumId="43" w15:restartNumberingAfterBreak="0">
     <w:nsid w:val="5EEB36A1"/>
     <w:multiLevelType w:val="hybridMultilevel"/>
     <w:tmpl w:val="A9246764"/>
@@ -10376,7 +11837,7 @@
       </w:pPr>
     </w:lvl>
   </w:abstractNum>
-  <w:abstractNum w:abstractNumId="43" w15:restartNumberingAfterBreak="0">
+  <w:abstractNum w:abstractNumId="44" w15:restartNumberingAfterBreak="0">
     <w:nsid w:val="679626B8"/>
     <w:multiLevelType w:val="hybridMultilevel"/>
     <w:tmpl w:val="82F46C00"/>
@@ -10465,7 +11926,7 @@
       </w:pPr>
     </w:lvl>
   </w:abstractNum>
-  <w:abstractNum w:abstractNumId="44" w15:restartNumberingAfterBreak="0">
+  <w:abstractNum w:abstractNumId="45" w15:restartNumberingAfterBreak="0">
     <w:nsid w:val="68C10B91"/>
     <w:multiLevelType w:val="hybridMultilevel"/>
     <w:tmpl w:val="BDE0BD1A"/>
@@ -10554,7 +12015,7 @@
       </w:pPr>
     </w:lvl>
   </w:abstractNum>
-  <w:abstractNum w:abstractNumId="45" w15:restartNumberingAfterBreak="0">
+  <w:abstractNum w:abstractNumId="46" w15:restartNumberingAfterBreak="0">
     <w:nsid w:val="6EC00AD2"/>
     <w:multiLevelType w:val="hybridMultilevel"/>
     <w:tmpl w:val="FE662A5E"/>
@@ -10643,7 +12104,7 @@
       </w:pPr>
     </w:lvl>
   </w:abstractNum>
-  <w:abstractNum w:abstractNumId="46" w15:restartNumberingAfterBreak="0">
+  <w:abstractNum w:abstractNumId="47" w15:restartNumberingAfterBreak="0">
     <w:nsid w:val="6F38155B"/>
     <w:multiLevelType w:val="hybridMultilevel"/>
     <w:tmpl w:val="A0CAF28A"/>
@@ -10732,7 +12193,7 @@
       </w:pPr>
     </w:lvl>
   </w:abstractNum>
-  <w:abstractNum w:abstractNumId="47" w15:restartNumberingAfterBreak="0">
+  <w:abstractNum w:abstractNumId="48" w15:restartNumberingAfterBreak="0">
     <w:nsid w:val="6F4C016B"/>
     <w:multiLevelType w:val="hybridMultilevel"/>
     <w:tmpl w:val="FE48C996"/>
@@ -10821,7 +12282,7 @@
       </w:pPr>
     </w:lvl>
   </w:abstractNum>
-  <w:abstractNum w:abstractNumId="48" w15:restartNumberingAfterBreak="0">
+  <w:abstractNum w:abstractNumId="49" w15:restartNumberingAfterBreak="0">
     <w:nsid w:val="70FE1CB2"/>
     <w:multiLevelType w:val="hybridMultilevel"/>
     <w:tmpl w:val="862E38E4"/>
@@ -10910,7 +12371,7 @@
       </w:pPr>
     </w:lvl>
   </w:abstractNum>
-  <w:abstractNum w:abstractNumId="49" w15:restartNumberingAfterBreak="0">
+  <w:abstractNum w:abstractNumId="50" w15:restartNumberingAfterBreak="0">
     <w:nsid w:val="7375271D"/>
     <w:multiLevelType w:val="hybridMultilevel"/>
     <w:tmpl w:val="90C6A9D2"/>
@@ -10999,7 +12460,7 @@
       </w:pPr>
     </w:lvl>
   </w:abstractNum>
-  <w:abstractNum w:abstractNumId="50" w15:restartNumberingAfterBreak="0">
+  <w:abstractNum w:abstractNumId="51" w15:restartNumberingAfterBreak="0">
     <w:nsid w:val="737B7CBB"/>
     <w:multiLevelType w:val="hybridMultilevel"/>
     <w:tmpl w:val="25466A6E"/>
@@ -11088,7 +12549,7 @@
       </w:pPr>
     </w:lvl>
   </w:abstractNum>
-  <w:abstractNum w:abstractNumId="51" w15:restartNumberingAfterBreak="0">
+  <w:abstractNum w:abstractNumId="52" w15:restartNumberingAfterBreak="0">
     <w:nsid w:val="75910DA9"/>
     <w:multiLevelType w:val="hybridMultilevel"/>
     <w:tmpl w:val="F6560DCA"/>
@@ -11177,7 +12638,7 @@
       </w:pPr>
     </w:lvl>
   </w:abstractNum>
-  <w:abstractNum w:abstractNumId="52" w15:restartNumberingAfterBreak="0">
+  <w:abstractNum w:abstractNumId="53" w15:restartNumberingAfterBreak="0">
     <w:nsid w:val="77EE3371"/>
     <w:multiLevelType w:val="hybridMultilevel"/>
     <w:tmpl w:val="1F683022"/>
@@ -11266,7 +12727,7 @@
       </w:pPr>
     </w:lvl>
   </w:abstractNum>
-  <w:abstractNum w:abstractNumId="53" w15:restartNumberingAfterBreak="0">
+  <w:abstractNum w:abstractNumId="54" w15:restartNumberingAfterBreak="0">
     <w:nsid w:val="786C1278"/>
     <w:multiLevelType w:val="hybridMultilevel"/>
     <w:tmpl w:val="18F0FF86"/>
@@ -11355,7 +12816,7 @@
       </w:pPr>
     </w:lvl>
   </w:abstractNum>
-  <w:abstractNum w:abstractNumId="54" w15:restartNumberingAfterBreak="0">
+  <w:abstractNum w:abstractNumId="55" w15:restartNumberingAfterBreak="0">
     <w:nsid w:val="7B6F3164"/>
     <w:multiLevelType w:val="hybridMultilevel"/>
     <w:tmpl w:val="6282B1AC"/>
@@ -11444,7 +12905,7 @@
       </w:pPr>
     </w:lvl>
   </w:abstractNum>
-  <w:abstractNum w:abstractNumId="55" w15:restartNumberingAfterBreak="0">
+  <w:abstractNum w:abstractNumId="56" w15:restartNumberingAfterBreak="0">
     <w:nsid w:val="7CFD5399"/>
     <w:multiLevelType w:val="hybridMultilevel"/>
     <w:tmpl w:val="1A628FCA"/>
@@ -11533,7 +12994,7 @@
       </w:pPr>
     </w:lvl>
   </w:abstractNum>
-  <w:abstractNum w:abstractNumId="56" w15:restartNumberingAfterBreak="0">
+  <w:abstractNum w:abstractNumId="57" w15:restartNumberingAfterBreak="0">
     <w:nsid w:val="7F982B8F"/>
     <w:multiLevelType w:val="hybridMultilevel"/>
     <w:tmpl w:val="A1D88B18"/>
@@ -11623,7 +13084,7 @@
     </w:lvl>
   </w:abstractNum>
   <w:num w:numId="1">
-    <w:abstractNumId w:val="45"/>
+    <w:abstractNumId w:val="46"/>
   </w:num>
   <w:num w:numId="2">
     <w:abstractNumId w:val="3"/>
@@ -11632,10 +13093,10 @@
     <w:abstractNumId w:val="1"/>
   </w:num>
   <w:num w:numId="4">
-    <w:abstractNumId w:val="38"/>
+    <w:abstractNumId w:val="39"/>
   </w:num>
   <w:num w:numId="5">
-    <w:abstractNumId w:val="52"/>
+    <w:abstractNumId w:val="53"/>
   </w:num>
   <w:num w:numId="6">
     <w:abstractNumId w:val="7"/>
@@ -11650,13 +13111,13 @@
     <w:abstractNumId w:val="15"/>
   </w:num>
   <w:num w:numId="10">
-    <w:abstractNumId w:val="37"/>
+    <w:abstractNumId w:val="38"/>
   </w:num>
   <w:num w:numId="11">
     <w:abstractNumId w:val="25"/>
   </w:num>
   <w:num w:numId="12">
-    <w:abstractNumId w:val="53"/>
+    <w:abstractNumId w:val="54"/>
   </w:num>
   <w:num w:numId="13">
     <w:abstractNumId w:val="14"/>
@@ -11668,7 +13129,7 @@
     <w:abstractNumId w:val="17"/>
   </w:num>
   <w:num w:numId="16">
-    <w:abstractNumId w:val="36"/>
+    <w:abstractNumId w:val="37"/>
   </w:num>
   <w:num w:numId="17">
     <w:abstractNumId w:val="20"/>
@@ -11677,7 +13138,7 @@
     <w:abstractNumId w:val="13"/>
   </w:num>
   <w:num w:numId="19">
-    <w:abstractNumId w:val="56"/>
+    <w:abstractNumId w:val="57"/>
   </w:num>
   <w:num w:numId="20">
     <w:abstractNumId w:val="11"/>
@@ -11689,22 +13150,22 @@
     <w:abstractNumId w:val="19"/>
   </w:num>
   <w:num w:numId="23">
-    <w:abstractNumId w:val="41"/>
+    <w:abstractNumId w:val="42"/>
   </w:num>
   <w:num w:numId="24">
-    <w:abstractNumId w:val="42"/>
+    <w:abstractNumId w:val="43"/>
   </w:num>
   <w:num w:numId="25">
-    <w:abstractNumId w:val="34"/>
+    <w:abstractNumId w:val="35"/>
   </w:num>
   <w:num w:numId="26">
+    <w:abstractNumId w:val="49"/>
+  </w:num>
+  <w:num w:numId="27">
     <w:abstractNumId w:val="48"/>
   </w:num>
-  <w:num w:numId="27">
-    <w:abstractNumId w:val="47"/>
-  </w:num>
   <w:num w:numId="28">
-    <w:abstractNumId w:val="51"/>
+    <w:abstractNumId w:val="52"/>
   </w:num>
   <w:num w:numId="29">
     <w:abstractNumId w:val="29"/>
@@ -11713,19 +13174,19 @@
     <w:abstractNumId w:val="8"/>
   </w:num>
   <w:num w:numId="31">
-    <w:abstractNumId w:val="43"/>
+    <w:abstractNumId w:val="44"/>
   </w:num>
   <w:num w:numId="32">
     <w:abstractNumId w:val="2"/>
   </w:num>
   <w:num w:numId="33">
-    <w:abstractNumId w:val="50"/>
+    <w:abstractNumId w:val="51"/>
   </w:num>
   <w:num w:numId="34">
-    <w:abstractNumId w:val="44"/>
+    <w:abstractNumId w:val="45"/>
   </w:num>
   <w:num w:numId="35">
-    <w:abstractNumId w:val="54"/>
+    <w:abstractNumId w:val="55"/>
   </w:num>
   <w:num w:numId="36">
     <w:abstractNumId w:val="16"/>
@@ -11749,7 +13210,7 @@
     <w:abstractNumId w:val="32"/>
   </w:num>
   <w:num w:numId="43">
-    <w:abstractNumId w:val="40"/>
+    <w:abstractNumId w:val="41"/>
   </w:num>
   <w:num w:numId="44">
     <w:abstractNumId w:val="12"/>
@@ -11779,19 +13240,22 @@
     <w:abstractNumId w:val="28"/>
   </w:num>
   <w:num w:numId="53">
-    <w:abstractNumId w:val="35"/>
+    <w:abstractNumId w:val="36"/>
   </w:num>
   <w:num w:numId="54">
-    <w:abstractNumId w:val="55"/>
+    <w:abstractNumId w:val="56"/>
   </w:num>
   <w:num w:numId="55">
-    <w:abstractNumId w:val="39"/>
+    <w:abstractNumId w:val="40"/>
   </w:num>
   <w:num w:numId="56">
-    <w:abstractNumId w:val="46"/>
+    <w:abstractNumId w:val="47"/>
   </w:num>
   <w:num w:numId="57">
-    <w:abstractNumId w:val="49"/>
+    <w:abstractNumId w:val="50"/>
+  </w:num>
+  <w:num w:numId="58">
+    <w:abstractNumId w:val="34"/>
   </w:num>
   <w:numIdMacAtCleanup w:val="56"/>
 </w:numbering>

</xml_diff>